<commit_message>
revised Intro & BG RW
</commit_message>
<xml_diff>
--- a/Background and Related Works.docx
+++ b/Background and Related Works.docx
@@ -1,6 +1,6 @@
 
 <file path=word/document.xml><?xml version="1.0" encoding="utf-8"?>
-<w:document xmlns:wpc="http://schemas.microsoft.com/office/word/2010/wordprocessingCanvas" xmlns:mc="http://schemas.openxmlformats.org/markup-compatibility/2006" xmlns:o="urn:schemas-microsoft-com:office:office" xmlns:r="http://schemas.openxmlformats.org/officeDocument/2006/relationships" xmlns:m="http://schemas.openxmlformats.org/officeDocument/2006/math" xmlns:v="urn:schemas-microsoft-com:vml" xmlns:wp14="http://schemas.microsoft.com/office/word/2010/wordprocessingDrawing" xmlns:wp="http://schemas.openxmlformats.org/drawingml/2006/wordprocessingDrawing" xmlns:w10="urn:schemas-microsoft-com:office:word" xmlns:w="http://schemas.openxmlformats.org/wordprocessingml/2006/main" xmlns:w14="http://schemas.microsoft.com/office/word/2010/wordml" xmlns:w15="http://schemas.microsoft.com/office/word/2012/wordml" xmlns:wpg="http://schemas.microsoft.com/office/word/2010/wordprocessingGroup" xmlns:wpi="http://schemas.microsoft.com/office/word/2010/wordprocessingInk" xmlns:wne="http://schemas.microsoft.com/office/word/2006/wordml" xmlns:wps="http://schemas.microsoft.com/office/word/2010/wordprocessingShape" mc:Ignorable="w14 w15 wp14">
+<w:document xmlns:wpc="http://schemas.microsoft.com/office/word/2010/wordprocessingCanvas" xmlns:cx="http://schemas.microsoft.com/office/drawing/2014/chartex" xmlns:cx1="http://schemas.microsoft.com/office/drawing/2015/9/8/chartex" xmlns:cx2="http://schemas.microsoft.com/office/drawing/2015/10/21/chartex" xmlns:cx3="http://schemas.microsoft.com/office/drawing/2016/5/9/chartex" xmlns:cx4="http://schemas.microsoft.com/office/drawing/2016/5/10/chartex" xmlns:cx5="http://schemas.microsoft.com/office/drawing/2016/5/11/chartex" xmlns:cx6="http://schemas.microsoft.com/office/drawing/2016/5/12/chartex" xmlns:cx7="http://schemas.microsoft.com/office/drawing/2016/5/13/chartex" xmlns:cx8="http://schemas.microsoft.com/office/drawing/2016/5/14/chartex" xmlns:mc="http://schemas.openxmlformats.org/markup-compatibility/2006" xmlns:aink="http://schemas.microsoft.com/office/drawing/2016/ink" xmlns:am3d="http://schemas.microsoft.com/office/drawing/2017/model3d" xmlns:o="urn:schemas-microsoft-com:office:office" xmlns:r="http://schemas.openxmlformats.org/officeDocument/2006/relationships" xmlns:m="http://schemas.openxmlformats.org/officeDocument/2006/math" xmlns:v="urn:schemas-microsoft-com:vml" xmlns:wp14="http://schemas.microsoft.com/office/word/2010/wordprocessingDrawing" xmlns:wp="http://schemas.openxmlformats.org/drawingml/2006/wordprocessingDrawing" xmlns:w10="urn:schemas-microsoft-com:office:word" xmlns:w="http://schemas.openxmlformats.org/wordprocessingml/2006/main" xmlns:w14="http://schemas.microsoft.com/office/word/2010/wordml" xmlns:w15="http://schemas.microsoft.com/office/word/2012/wordml" xmlns:w16cid="http://schemas.microsoft.com/office/word/2016/wordml/cid" xmlns:w16se="http://schemas.microsoft.com/office/word/2015/wordml/symex" xmlns:wpg="http://schemas.microsoft.com/office/word/2010/wordprocessingGroup" xmlns:wpi="http://schemas.microsoft.com/office/word/2010/wordprocessingInk" xmlns:wne="http://schemas.microsoft.com/office/word/2006/wordml" xmlns:wps="http://schemas.microsoft.com/office/word/2010/wordprocessingShape" mc:Ignorable="w14 w15 w16se w16cid wp14">
   <w:body>
     <w:p>
       <w:r>
@@ -83,10 +83,38 @@
       </w:r>
       <w:r>
         <w:rPr>
-          <w:color w:val="FF0000"/>
-        </w:rPr>
-        <w:t>calculate the PRR</w:t>
-      </w:r>
+          <w:rPrChange w:id="4" w:author="Mr Tan" w:date="2020-09-07T23:00:00Z">
+            <w:rPr>
+              <w:color w:val="FF0000"/>
+            </w:rPr>
+          </w:rPrChange>
+        </w:rPr>
+        <w:t xml:space="preserve">calculate the </w:t>
+      </w:r>
+      <w:del w:id="5" w:author="Mr Tan" w:date="2020-09-07T22:59:00Z">
+        <w:r>
+          <w:rPr>
+            <w:rPrChange w:id="6" w:author="Mr Tan" w:date="2020-09-07T23:00:00Z">
+              <w:rPr>
+                <w:color w:val="FF0000"/>
+              </w:rPr>
+            </w:rPrChange>
+          </w:rPr>
+          <w:delText>PRR</w:delText>
+        </w:r>
+      </w:del>
+      <w:ins w:id="7" w:author="Mr Tan" w:date="2020-09-07T22:59:00Z">
+        <w:r>
+          <w:rPr>
+            <w:rPrChange w:id="8" w:author="Mr Tan" w:date="2020-09-07T23:00:00Z">
+              <w:rPr>
+                <w:color w:val="FF0000"/>
+              </w:rPr>
+            </w:rPrChange>
+          </w:rPr>
+          <w:t>metric for estimators</w:t>
+        </w:r>
+      </w:ins>
       <w:r>
         <w:t xml:space="preserve">. These link quality estimators are simple and widely used in </w:t>
       </w:r>
@@ -100,14 +128,22 @@
         <w:t xml:space="preserve"> </w:t>
       </w:r>
       <w:r>
-        <w:t xml:space="preserve">For Industrial Wireless Sensor Network the Link Quality Estimator needs to be </w:t>
-      </w:r>
-      <w:del w:id="4" w:author="MaiLoc" w:date="2020-09-03T23:29:00Z">
+        <w:t>For Industrial Wireless Sensor Network the Link Quality Estimator</w:t>
+      </w:r>
+      <w:ins w:id="9" w:author="Mr Tan" w:date="2020-09-07T22:55:00Z">
+        <w:r>
+          <w:t>(LQE)</w:t>
+        </w:r>
+      </w:ins>
+      <w:r>
+        <w:t xml:space="preserve"> needs to be </w:t>
+      </w:r>
+      <w:del w:id="10" w:author="MaiLoc" w:date="2020-09-03T23:29:00Z">
         <w:r>
           <w:delText>accurate, and stable to</w:delText>
         </w:r>
       </w:del>
-      <w:ins w:id="5" w:author="MaiLoc" w:date="2020-09-03T23:29:00Z">
+      <w:ins w:id="11" w:author="MaiLoc" w:date="2020-09-03T23:29:00Z">
         <w:r>
           <w:t>accurate</w:t>
         </w:r>
@@ -115,17 +151,22 @@
       <w:r>
         <w:t xml:space="preserve"> </w:t>
       </w:r>
-      <w:ins w:id="6" w:author="MaiLoc" w:date="2020-09-03T23:28:00Z">
+      <w:ins w:id="12" w:author="Mr Tan" w:date="2020-09-07T23:07:00Z">
+        <w:r>
+          <w:t xml:space="preserve">to </w:t>
+        </w:r>
+      </w:ins>
+      <w:ins w:id="13" w:author="MaiLoc" w:date="2020-09-03T23:28:00Z">
         <w:r>
           <w:t>improve</w:t>
         </w:r>
       </w:ins>
-      <w:ins w:id="7" w:author="MaiLoc" w:date="2020-09-04T00:04:00Z">
+      <w:ins w:id="14" w:author="MaiLoc" w:date="2020-09-04T00:04:00Z">
         <w:r>
           <w:t xml:space="preserve"> </w:t>
         </w:r>
       </w:ins>
-      <w:del w:id="8" w:author="MaiLoc" w:date="2020-09-03T23:28:00Z">
+      <w:del w:id="15" w:author="MaiLoc" w:date="2020-09-03T23:28:00Z">
         <w:r>
           <w:delText xml:space="preserve">avoid switch the </w:delText>
         </w:r>
@@ -142,17 +183,17 @@
       <w:r>
         <w:t>packet los</w:t>
       </w:r>
-      <w:ins w:id="9" w:author="MaiLoc" w:date="2020-09-03T23:28:00Z">
+      <w:ins w:id="16" w:author="MaiLoc" w:date="2020-09-03T23:28:00Z">
         <w:r>
           <w:t>s</w:t>
         </w:r>
       </w:ins>
-      <w:del w:id="10" w:author="MaiLoc" w:date="2020-09-03T23:28:00Z">
+      <w:del w:id="17" w:author="MaiLoc" w:date="2020-09-03T23:28:00Z">
         <w:r>
           <w:delText>s</w:delText>
         </w:r>
       </w:del>
-      <w:ins w:id="11" w:author="MaiLoc" w:date="2020-09-03T23:28:00Z">
+      <w:ins w:id="18" w:author="MaiLoc" w:date="2020-09-03T23:28:00Z">
         <w:r>
           <w:t xml:space="preserve"> ratio</w:t>
         </w:r>
@@ -160,28 +201,30 @@
       <w:r>
         <w:t xml:space="preserve">, which </w:t>
       </w:r>
-      <w:r>
-        <w:t>are costly</w:t>
-      </w:r>
-      <w:r>
-        <w:t>.</w:t>
-      </w:r>
-      <w:r>
-        <w:t xml:space="preserve"> </w:t>
-      </w:r>
-      <w:r>
-        <w:t xml:space="preserve">The </w:t>
-      </w:r>
-      <w:proofErr w:type="spellStart"/>
+      <w:del w:id="19" w:author="Mr Tan" w:date="2020-09-07T23:07:00Z">
+        <w:r>
+          <w:delText xml:space="preserve">are </w:delText>
+        </w:r>
+      </w:del>
+      <w:ins w:id="20" w:author="Mr Tan" w:date="2020-09-07T23:07:00Z">
+        <w:r>
+          <w:t>is</w:t>
+        </w:r>
+        <w:r>
+          <w:t xml:space="preserve"> </w:t>
+        </w:r>
+      </w:ins>
+      <w:r>
+        <w:t>costly</w:t>
+      </w:r>
+      <w:r>
+        <w:t xml:space="preserve">. The </w:t>
+      </w:r>
       <w:r>
         <w:t>B</w:t>
       </w:r>
       <w:r>
-        <w:t>urstiness</w:t>
-      </w:r>
-      <w:proofErr w:type="spellEnd"/>
-      <w:r>
-        <w:t xml:space="preserve"> </w:t>
+        <w:t xml:space="preserve">urstiness </w:t>
       </w:r>
       <w:r>
         <w:t>D</w:t>
@@ -195,16 +238,32 @@
       <w:r>
         <w:t>etric</w:t>
       </w:r>
-      <w:ins w:id="12" w:author="MaiLoc" w:date="2020-09-03T23:28:00Z">
+      <w:ins w:id="21" w:author="MaiLoc" w:date="2020-09-03T23:28:00Z">
         <w:r>
           <w:t xml:space="preserve"> is</w:t>
         </w:r>
       </w:ins>
       <w:r>
-        <w:t xml:space="preserve"> proposed in this paper tries to satisfy these requirements</w:t>
-      </w:r>
-      <w:r>
-        <w:t>.</w:t>
+        <w:t xml:space="preserve"> proposed in this paper </w:t>
+      </w:r>
+      <w:del w:id="22" w:author="Mr Tan" w:date="2020-09-07T23:07:00Z">
+        <w:r>
+          <w:delText xml:space="preserve">tries </w:delText>
+        </w:r>
+      </w:del>
+      <w:ins w:id="23" w:author="Mr Tan" w:date="2020-09-07T23:07:00Z">
+        <w:r>
+          <w:t>t</w:t>
+        </w:r>
+        <w:r>
+          <w:t>o try</w:t>
+        </w:r>
+        <w:r>
+          <w:t xml:space="preserve"> </w:t>
+        </w:r>
+      </w:ins>
+      <w:r>
+        <w:t>to satisfy these requirements.</w:t>
       </w:r>
     </w:p>
     <w:bookmarkEnd w:id="2"/>
@@ -220,11 +279,14 @@
     <w:p>
       <w:pPr>
         <w:rPr>
-          <w:ins w:id="13" w:author="MaiLoc" w:date="2020-09-03T23:50:00Z"/>
-        </w:rPr>
-      </w:pPr>
-      <w:bookmarkStart w:id="14" w:name="OLE_LINK5"/>
-      <w:bookmarkStart w:id="15" w:name="OLE_LINK6"/>
+          <w:ins w:id="24" w:author="MaiLoc" w:date="2020-09-03T23:50:00Z"/>
+        </w:rPr>
+        <w:pPrChange w:id="25" w:author="Mr Tan" w:date="2020-09-07T23:03:00Z">
+          <w:pPr/>
+        </w:pPrChange>
+      </w:pPr>
+      <w:bookmarkStart w:id="26" w:name="OLE_LINK5"/>
+      <w:bookmarkStart w:id="27" w:name="OLE_LINK6"/>
       <w:r>
         <w:t>The</w:t>
       </w:r>
@@ -234,12 +296,12 @@
       <w:r>
         <w:t xml:space="preserve">standard proposed two ways </w:t>
       </w:r>
-      <w:ins w:id="16" w:author="MaiLoc" w:date="2020-09-03T23:30:00Z">
+      <w:ins w:id="28" w:author="MaiLoc" w:date="2020-09-03T23:30:00Z">
         <w:r>
           <w:t>to</w:t>
         </w:r>
       </w:ins>
-      <w:del w:id="17" w:author="MaiLoc" w:date="2020-09-03T23:30:00Z">
+      <w:del w:id="29" w:author="MaiLoc" w:date="2020-09-03T23:30:00Z">
         <w:r>
           <w:delText>of</w:delText>
         </w:r>
@@ -247,7 +309,7 @@
       <w:r>
         <w:t xml:space="preserve"> assess</w:t>
       </w:r>
-      <w:del w:id="18" w:author="MaiLoc" w:date="2020-09-03T23:30:00Z">
+      <w:del w:id="30" w:author="MaiLoc" w:date="2020-09-03T23:30:00Z">
         <w:r>
           <w:delText>ing</w:delText>
         </w:r>
@@ -261,19 +323,32 @@
       <w:r>
         <w:t xml:space="preserve"> a packet</w:t>
       </w:r>
-      <w:ins w:id="19" w:author="MaiLoc" w:date="2020-09-03T23:30:00Z">
+      <w:ins w:id="31" w:author="MaiLoc" w:date="2020-09-03T23:30:00Z">
         <w:r>
           <w:t xml:space="preserve"> which</w:t>
         </w:r>
       </w:ins>
       <w:r>
-        <w:t xml:space="preserve"> are </w:t>
-      </w:r>
+        <w:t xml:space="preserve"> </w:t>
+      </w:r>
+      <w:del w:id="32" w:author="Mr Tan" w:date="2020-09-07T23:07:00Z">
+        <w:r>
+          <w:delText xml:space="preserve">are </w:delText>
+        </w:r>
+      </w:del>
+      <w:ins w:id="33" w:author="Mr Tan" w:date="2020-09-07T23:07:00Z">
+        <w:r>
+          <w:t>is</w:t>
+        </w:r>
+        <w:r>
+          <w:t xml:space="preserve"> </w:t>
+        </w:r>
+      </w:ins>
       <w:r>
         <w:t>RSSI and LQI</w:t>
       </w:r>
-      <w:bookmarkEnd w:id="14"/>
-      <w:bookmarkEnd w:id="15"/>
+      <w:bookmarkEnd w:id="26"/>
+      <w:bookmarkEnd w:id="27"/>
       <w:r>
         <w:t>.</w:t>
       </w:r>
@@ -286,7 +361,7 @@
       <w:r>
         <w:t xml:space="preserve"> used to describe the power</w:t>
       </w:r>
-      <w:ins w:id="20" w:author="MaiLoc" w:date="2020-09-03T23:30:00Z">
+      <w:ins w:id="34" w:author="MaiLoc" w:date="2020-09-03T23:30:00Z">
         <w:r>
           <w:t xml:space="preserve"> which is</w:t>
         </w:r>
@@ -294,7 +369,7 @@
       <w:r>
         <w:t xml:space="preserve"> present</w:t>
       </w:r>
-      <w:ins w:id="21" w:author="MaiLoc" w:date="2020-09-03T23:31:00Z">
+      <w:ins w:id="35" w:author="MaiLoc" w:date="2020-09-03T23:31:00Z">
         <w:r>
           <w:t>ed</w:t>
         </w:r>
@@ -302,282 +377,291 @@
       <w:r>
         <w:t xml:space="preserve"> </w:t>
       </w:r>
-      <w:ins w:id="22" w:author="MaiLoc" w:date="2020-09-03T23:31:00Z">
+      <w:ins w:id="36" w:author="MaiLoc" w:date="2020-09-03T23:31:00Z">
         <w:r>
           <w:t>by</w:t>
         </w:r>
       </w:ins>
-      <w:del w:id="23" w:author="MaiLoc" w:date="2020-09-03T23:31:00Z">
+      <w:del w:id="37" w:author="MaiLoc" w:date="2020-09-03T23:31:00Z">
         <w:r>
           <w:delText>in</w:delText>
         </w:r>
       </w:del>
+      <w:del w:id="38" w:author="Mr Tan" w:date="2020-09-07T23:07:00Z">
+        <w:r>
+          <w:delText xml:space="preserve"> </w:delText>
+        </w:r>
+      </w:del>
+      <w:del w:id="39" w:author="MaiLoc" w:date="2020-09-03T23:31:00Z">
+        <w:r>
+          <w:delText>a</w:delText>
+        </w:r>
+      </w:del>
+      <w:r>
+        <w:t xml:space="preserve"> received radio signal</w:t>
+      </w:r>
+      <w:ins w:id="40" w:author="MaiLoc" w:date="2020-09-03T23:31:00Z">
+        <w:r>
+          <w:t xml:space="preserve"> strength</w:t>
+        </w:r>
+      </w:ins>
+      <w:r>
+        <w:t xml:space="preserve"> in dBm</w:t>
+      </w:r>
+      <w:r>
+        <w:t xml:space="preserve"> and coarse</w:t>
+      </w:r>
+      <w:r>
+        <w:t>ly</w:t>
+      </w:r>
+      <w:r>
+        <w:t xml:space="preserve"> correlated with the distance</w:t>
+      </w:r>
+      <w:r>
+        <w:t xml:space="preserve">. </w:t>
+      </w:r>
+      <w:r>
+        <w:t>However, RSSI</w:t>
+      </w:r>
+      <w:r>
+        <w:t xml:space="preserve"> only rel</w:t>
+      </w:r>
+      <w:r>
+        <w:t>ies</w:t>
+      </w:r>
+      <w:r>
+        <w:t xml:space="preserve"> on received packets</w:t>
+      </w:r>
       <w:r>
         <w:t xml:space="preserve"> </w:t>
       </w:r>
-      <w:del w:id="24" w:author="MaiLoc" w:date="2020-09-03T23:31:00Z">
-        <w:r>
-          <w:delText>a</w:delText>
+      <w:r>
+        <w:t>o</w:t>
+      </w:r>
+      <w:r>
+        <w:t xml:space="preserve">n </w:t>
+      </w:r>
+      <w:r>
+        <w:t xml:space="preserve">the </w:t>
+      </w:r>
+      <w:r>
+        <w:t>receiver side</w:t>
+      </w:r>
+      <w:r>
+        <w:t>, not account for</w:t>
+      </w:r>
+      <w:ins w:id="41" w:author="MaiLoc" w:date="2020-09-03T23:35:00Z">
+        <w:r>
+          <w:rPr>
+            <w:rPrChange w:id="42" w:author="Mr Tan" w:date="2020-09-07T23:00:00Z">
+              <w:rPr>
+                <w:color w:val="FF0000"/>
+              </w:rPr>
+            </w:rPrChange>
+          </w:rPr>
+          <w:t xml:space="preserve"> </w:t>
+        </w:r>
+      </w:ins>
+      <w:ins w:id="43" w:author="Mr Tan" w:date="2020-09-07T23:07:00Z">
+        <w:r>
+          <w:t xml:space="preserve">the </w:t>
+        </w:r>
+      </w:ins>
+      <w:ins w:id="44" w:author="MaiLoc" w:date="2020-09-03T23:35:00Z">
+        <w:r>
+          <w:rPr>
+            <w:rPrChange w:id="45" w:author="Mr Tan" w:date="2020-09-07T23:00:00Z">
+              <w:rPr>
+                <w:color w:val="FF0000"/>
+              </w:rPr>
+            </w:rPrChange>
+          </w:rPr>
+          <w:t xml:space="preserve">number of </w:t>
+        </w:r>
+      </w:ins>
+      <w:ins w:id="46" w:author="Mr Tan" w:date="2020-09-07T23:07:00Z">
+        <w:r>
+          <w:t xml:space="preserve">the </w:t>
+        </w:r>
+      </w:ins>
+      <w:ins w:id="47" w:author="MaiLoc" w:date="2020-09-03T23:35:00Z">
+        <w:r>
+          <w:rPr>
+            <w:rPrChange w:id="48" w:author="Mr Tan" w:date="2020-09-07T23:00:00Z">
+              <w:rPr>
+                <w:color w:val="FF0000"/>
+              </w:rPr>
+            </w:rPrChange>
+          </w:rPr>
+          <w:t>lost</w:t>
+        </w:r>
+      </w:ins>
+      <w:r>
+        <w:t xml:space="preserve"> packet</w:t>
+      </w:r>
+      <w:del w:id="49" w:author="MaiLoc" w:date="2020-09-03T23:35:00Z">
+        <w:r>
+          <w:delText xml:space="preserve"> los</w:delText>
         </w:r>
       </w:del>
-      <w:r>
-        <w:t xml:space="preserve"> received radio signal</w:t>
-      </w:r>
-      <w:ins w:id="25" w:author="MaiLoc" w:date="2020-09-03T23:31:00Z">
-        <w:r>
-          <w:t xml:space="preserve"> strength</w:t>
-        </w:r>
-      </w:ins>
-      <w:r>
-        <w:t xml:space="preserve"> in </w:t>
-      </w:r>
-      <w:proofErr w:type="spellStart"/>
-      <w:r>
-        <w:t>dBm</w:t>
-      </w:r>
-      <w:proofErr w:type="spellEnd"/>
-      <w:r>
-        <w:t xml:space="preserve"> and coarse</w:t>
-      </w:r>
-      <w:r>
-        <w:t>ly</w:t>
-      </w:r>
-      <w:r>
-        <w:t xml:space="preserve"> correlated with the distance</w:t>
+      <w:del w:id="50" w:author="MaiLoc" w:date="2020-09-03T23:34:00Z">
+        <w:r>
+          <w:delText>s</w:delText>
+        </w:r>
+      </w:del>
+      <w:r>
+        <w:t xml:space="preserve"> and the</w:t>
+      </w:r>
+      <w:r>
+        <w:t xml:space="preserve"> interference </w:t>
+      </w:r>
+      <w:del w:id="51" w:author="MaiLoc" w:date="2020-09-03T23:34:00Z">
+        <w:r>
+          <w:delText xml:space="preserve">in the frequency range of the </w:delText>
+        </w:r>
+      </w:del>
+      <w:del w:id="52" w:author="MaiLoc" w:date="2020-09-03T23:35:00Z">
+        <w:r>
+          <w:delText xml:space="preserve">channel </w:delText>
+        </w:r>
+      </w:del>
+      <w:r>
+        <w:t xml:space="preserve">can influence the RSSI value. </w:t>
+      </w:r>
+      <w:commentRangeStart w:id="53"/>
+      <w:r>
+        <w:t>The LQI</w:t>
+      </w:r>
+      <w:r>
+        <w:t xml:space="preserve"> </w:t>
+      </w:r>
+      <w:r>
+        <w:t>measurement is based on the received packets</w:t>
+      </w:r>
+      <w:commentRangeEnd w:id="53"/>
+      <w:r>
+        <w:rPr>
+          <w:rStyle w:val="CommentReference"/>
+        </w:rPr>
+        <w:commentReference w:id="53"/>
+      </w:r>
+      <w:ins w:id="54" w:author="Mr Tan" w:date="2020-09-07T22:59:00Z">
+        <w:r>
+          <w:rPr>
+            <w:rPrChange w:id="55" w:author="Mr Tan" w:date="2020-09-07T23:00:00Z">
+              <w:rPr>
+                <w:color w:val="FF0000"/>
+              </w:rPr>
+            </w:rPrChange>
+          </w:rPr>
+          <w:t xml:space="preserve"> </w:t>
+        </w:r>
+      </w:ins>
+      <w:del w:id="56" w:author="Mr Tan" w:date="2020-09-07T22:59:00Z">
+        <w:r>
+          <w:delText>.</w:delText>
+        </w:r>
+        <w:r>
+          <w:delText xml:space="preserve"> </w:delText>
+        </w:r>
+        <w:commentRangeStart w:id="57"/>
+        <w:r>
+          <w:delText>The</w:delText>
+        </w:r>
+      </w:del>
+      <w:ins w:id="58" w:author="Mr Tan" w:date="2020-09-07T22:59:00Z">
+        <w:r>
+          <w:t>but</w:t>
+        </w:r>
+      </w:ins>
+      <w:r>
+        <w:t xml:space="preserve"> </w:t>
+      </w:r>
+      <w:ins w:id="59" w:author="Mr Tan" w:date="2020-09-07T22:59:00Z">
+        <w:r>
+          <w:rPr>
+            <w:rPrChange w:id="60" w:author="Mr Tan" w:date="2020-09-07T23:00:00Z">
+              <w:rPr>
+                <w:color w:val="FF0000"/>
+              </w:rPr>
+            </w:rPrChange>
+          </w:rPr>
+          <w:t xml:space="preserve">the </w:t>
+        </w:r>
+      </w:ins>
+      <w:r>
+        <w:t>IEEE 802.15.4 standards do not define the computation method for LQI value</w:t>
+      </w:r>
+      <w:r>
+        <w:t>.</w:t>
+      </w:r>
+      <w:r>
+        <w:t xml:space="preserve"> The standard only states that the range of LQI value is from 0 to 255.</w:t>
+      </w:r>
+      <w:commentRangeEnd w:id="57"/>
+      <w:r>
+        <w:rPr>
+          <w:rStyle w:val="CommentReference"/>
+        </w:rPr>
+        <w:commentReference w:id="57"/>
+      </w:r>
+      <w:r>
+        <w:t xml:space="preserve"> </w:t>
+      </w:r>
+      <w:r>
+        <w:t>Moreover</w:t>
+      </w:r>
+      <w:r>
+        <w:t>,</w:t>
+      </w:r>
+      <w:r>
+        <w:t xml:space="preserve"> </w:t>
+      </w:r>
+      <w:r>
+        <w:t xml:space="preserve">to develop a general </w:t>
+      </w:r>
+      <w:r>
+        <w:t>computation</w:t>
+      </w:r>
+      <w:r>
+        <w:t xml:space="preserve"> using this metric</w:t>
+      </w:r>
+      <w:r>
+        <w:t xml:space="preserve"> is very difficult since the different vendor has different ways to calculate LQI value</w:t>
       </w:r>
       <w:r>
         <w:t xml:space="preserve">. </w:t>
       </w:r>
       <w:r>
-        <w:t>However, RSSI</w:t>
-      </w:r>
-      <w:r>
-        <w:t xml:space="preserve"> only rel</w:t>
-      </w:r>
-      <w:r>
-        <w:t>ies</w:t>
-      </w:r>
-      <w:r>
-        <w:t xml:space="preserve"> on received packets</w:t>
+        <w:t xml:space="preserve">Some studies </w:t>
+      </w:r>
+      <w:r>
+        <w:t xml:space="preserve">used the RSSI or LQI to estimate the channel </w:t>
+      </w:r>
+      <w:commentRangeStart w:id="61"/>
+      <w:r>
+        <w:t>quality</w:t>
+      </w:r>
+      <w:commentRangeEnd w:id="61"/>
+      <w:r>
+        <w:rPr>
+          <w:rStyle w:val="CommentReference"/>
+        </w:rPr>
+        <w:commentReference w:id="61"/>
+      </w:r>
+      <w:ins w:id="62" w:author="MaiLoc" w:date="2020-09-03T23:37:00Z">
+        <w:del w:id="63" w:author="Mr Tan" w:date="2020-09-07T23:07:00Z">
+          <w:r>
+            <w:delText xml:space="preserve"> </w:delText>
+          </w:r>
+        </w:del>
+      </w:ins>
+      <w:r>
+        <w:t>.</w:t>
       </w:r>
       <w:r>
         <w:t xml:space="preserve"> </w:t>
       </w:r>
-      <w:r>
-        <w:t>o</w:t>
-      </w:r>
-      <w:r>
-        <w:t xml:space="preserve">n </w:t>
-      </w:r>
-      <w:r>
-        <w:t xml:space="preserve">the </w:t>
-      </w:r>
-      <w:r>
-        <w:t>receiver side</w:t>
-      </w:r>
-      <w:r>
-        <w:t xml:space="preserve">, not account </w:t>
-      </w:r>
-      <w:r>
-        <w:rPr>
-          <w:color w:val="FF0000"/>
-          <w:rPrChange w:id="26" w:author="MaiLoc" w:date="2020-09-03T23:34:00Z">
-            <w:rPr/>
-          </w:rPrChange>
-        </w:rPr>
-        <w:t>for</w:t>
-      </w:r>
-      <w:ins w:id="27" w:author="MaiLoc" w:date="2020-09-03T23:35:00Z">
-        <w:r>
-          <w:rPr>
-            <w:color w:val="FF0000"/>
-          </w:rPr>
-          <w:t xml:space="preserve"> number of lost</w:t>
-        </w:r>
-      </w:ins>
-      <w:r>
-        <w:rPr>
-          <w:color w:val="FF0000"/>
-          <w:rPrChange w:id="28" w:author="MaiLoc" w:date="2020-09-03T23:34:00Z">
-            <w:rPr/>
-          </w:rPrChange>
-        </w:rPr>
-        <w:t xml:space="preserve"> packet</w:t>
-      </w:r>
-      <w:del w:id="29" w:author="MaiLoc" w:date="2020-09-03T23:35:00Z">
-        <w:r>
-          <w:rPr>
-            <w:color w:val="FF0000"/>
-            <w:rPrChange w:id="30" w:author="MaiLoc" w:date="2020-09-03T23:34:00Z">
-              <w:rPr/>
-            </w:rPrChange>
-          </w:rPr>
-          <w:delText xml:space="preserve"> los</w:delText>
-        </w:r>
-      </w:del>
-      <w:del w:id="31" w:author="MaiLoc" w:date="2020-09-03T23:34:00Z">
-        <w:r>
-          <w:rPr>
-            <w:color w:val="FF0000"/>
-            <w:rPrChange w:id="32" w:author="MaiLoc" w:date="2020-09-03T23:34:00Z">
-              <w:rPr/>
-            </w:rPrChange>
-          </w:rPr>
-          <w:delText>s</w:delText>
-        </w:r>
-      </w:del>
-      <w:r>
-        <w:t xml:space="preserve"> and the</w:t>
-      </w:r>
-      <w:r>
-        <w:t xml:space="preserve"> interference </w:t>
-      </w:r>
-      <w:del w:id="33" w:author="MaiLoc" w:date="2020-09-03T23:34:00Z">
-        <w:r>
-          <w:delText xml:space="preserve">in the frequency range of the </w:delText>
-        </w:r>
-      </w:del>
-      <w:del w:id="34" w:author="MaiLoc" w:date="2020-09-03T23:35:00Z">
-        <w:r>
-          <w:delText xml:space="preserve">channel </w:delText>
-        </w:r>
-      </w:del>
-      <w:r>
-        <w:t xml:space="preserve">can influence the RSSI value. </w:t>
-      </w:r>
-      <w:commentRangeStart w:id="35"/>
-      <w:r>
-        <w:rPr>
-          <w:color w:val="FF0000"/>
-          <w:rPrChange w:id="36" w:author="MaiLoc" w:date="2020-09-03T23:39:00Z">
-            <w:rPr/>
-          </w:rPrChange>
-        </w:rPr>
-        <w:t>The LQI</w:t>
-      </w:r>
-      <w:r>
-        <w:rPr>
-          <w:color w:val="FF0000"/>
-          <w:rPrChange w:id="37" w:author="MaiLoc" w:date="2020-09-03T23:39:00Z">
-            <w:rPr/>
-          </w:rPrChange>
-        </w:rPr>
-        <w:t xml:space="preserve"> </w:t>
-      </w:r>
-      <w:r>
-        <w:rPr>
-          <w:color w:val="FF0000"/>
-          <w:rPrChange w:id="38" w:author="MaiLoc" w:date="2020-09-03T23:39:00Z">
-            <w:rPr/>
-          </w:rPrChange>
-        </w:rPr>
-        <w:t>measurement is based on the received packets</w:t>
-      </w:r>
-      <w:commentRangeEnd w:id="35"/>
-      <w:r>
-        <w:rPr>
-          <w:rStyle w:val="CommentReference"/>
-        </w:rPr>
-        <w:commentReference w:id="35"/>
-      </w:r>
-      <w:r>
-        <w:t>.</w:t>
-      </w:r>
-      <w:r>
-        <w:t xml:space="preserve"> </w:t>
-      </w:r>
-      <w:commentRangeStart w:id="39"/>
-      <w:r>
-        <w:rPr>
-          <w:color w:val="FF0000"/>
-          <w:rPrChange w:id="40" w:author="MaiLoc" w:date="2020-09-03T23:36:00Z">
-            <w:rPr/>
-          </w:rPrChange>
-        </w:rPr>
-        <w:t>The IEEE 802.15.4 standards do not define the computation method for LQI value</w:t>
-      </w:r>
-      <w:r>
-        <w:rPr>
-          <w:color w:val="FF0000"/>
-          <w:rPrChange w:id="41" w:author="MaiLoc" w:date="2020-09-03T23:36:00Z">
-            <w:rPr/>
-          </w:rPrChange>
-        </w:rPr>
-        <w:t>.</w:t>
-      </w:r>
-      <w:r>
-        <w:rPr>
-          <w:color w:val="FF0000"/>
-          <w:rPrChange w:id="42" w:author="MaiLoc" w:date="2020-09-03T23:36:00Z">
-            <w:rPr/>
-          </w:rPrChange>
-        </w:rPr>
-        <w:t xml:space="preserve"> The standard only states that the range of LQI value is from 0 to 255.</w:t>
-      </w:r>
-      <w:commentRangeEnd w:id="39"/>
-      <w:r>
-        <w:rPr>
-          <w:rStyle w:val="CommentReference"/>
-        </w:rPr>
-        <w:commentReference w:id="39"/>
-      </w:r>
-      <w:r>
-        <w:t xml:space="preserve"> </w:t>
-      </w:r>
-      <w:r>
-        <w:t>Moreover</w:t>
-      </w:r>
-      <w:r>
-        <w:t>,</w:t>
-      </w:r>
-      <w:r>
-        <w:t xml:space="preserve"> </w:t>
-      </w:r>
-      <w:r>
-        <w:t xml:space="preserve">to develop a general </w:t>
-      </w:r>
-      <w:r>
-        <w:t>computation</w:t>
-      </w:r>
-      <w:r>
-        <w:t xml:space="preserve"> using this metric</w:t>
-      </w:r>
-      <w:r>
-        <w:t xml:space="preserve"> is very difficult since the different vendor has different ways to calculate LQI value</w:t>
-      </w:r>
-      <w:r>
-        <w:t xml:space="preserve">. </w:t>
-      </w:r>
-      <w:r>
-        <w:t xml:space="preserve">Some studies </w:t>
-      </w:r>
-      <w:r>
-        <w:t xml:space="preserve">used the RSSI or LQI to estimate the channel </w:t>
-      </w:r>
-      <w:commentRangeStart w:id="43"/>
-      <w:r>
-        <w:t>quality</w:t>
-      </w:r>
-      <w:commentRangeEnd w:id="43"/>
-      <w:r>
-        <w:rPr>
-          <w:rStyle w:val="CommentReference"/>
-        </w:rPr>
-        <w:commentReference w:id="43"/>
-      </w:r>
-      <w:ins w:id="44" w:author="MaiLoc" w:date="2020-09-03T23:37:00Z">
-        <w:r>
-          <w:t xml:space="preserve"> </w:t>
-        </w:r>
-      </w:ins>
-      <w:r>
-        <w:t>.</w:t>
-      </w:r>
-      <w:r>
-        <w:t xml:space="preserve"> </w:t>
-      </w:r>
-      <w:bookmarkStart w:id="45" w:name="_GoBack"/>
-      <w:bookmarkEnd w:id="45"/>
     </w:p>
     <w:p>
       <w:pPr>
@@ -588,9 +672,9 @@
         </w:numPr>
         <w:ind w:left="426"/>
         <w:rPr>
-          <w:ins w:id="46" w:author="MaiLoc" w:date="2020-09-03T23:51:00Z"/>
-        </w:rPr>
-        <w:pPrChange w:id="47" w:author="MaiLoc" w:date="2020-09-03T23:51:00Z">
+          <w:ins w:id="64" w:author="MaiLoc" w:date="2020-09-03T23:51:00Z"/>
+        </w:rPr>
+        <w:pPrChange w:id="65" w:author="MaiLoc" w:date="2020-09-03T23:51:00Z">
           <w:pPr/>
         </w:pPrChange>
       </w:pPr>
@@ -600,17 +684,17 @@
       <w:r>
         <w:t>proposed a new channel quality metric</w:t>
       </w:r>
-      <w:ins w:id="48" w:author="MaiLoc" w:date="2020-09-03T23:40:00Z">
+      <w:ins w:id="66" w:author="MaiLoc" w:date="2020-09-03T23:40:00Z">
         <w:r>
           <w:t xml:space="preserve"> which</w:t>
         </w:r>
       </w:ins>
-      <w:del w:id="49" w:author="MaiLoc" w:date="2020-09-03T23:40:00Z">
+      <w:del w:id="67" w:author="MaiLoc" w:date="2020-09-03T23:40:00Z">
         <w:r>
           <w:delText>, based</w:delText>
         </w:r>
       </w:del>
-      <w:ins w:id="50" w:author="MaiLoc" w:date="2020-09-03T23:40:00Z">
+      <w:ins w:id="68" w:author="MaiLoc" w:date="2020-09-03T23:40:00Z">
         <w:r>
           <w:t xml:space="preserve"> is</w:t>
         </w:r>
@@ -627,12 +711,12 @@
       <w:r>
         <w:t>availability of the channel over time</w:t>
       </w:r>
-      <w:ins w:id="51" w:author="MaiLoc" w:date="2020-09-03T23:43:00Z">
+      <w:ins w:id="69" w:author="MaiLoc" w:date="2020-09-03T23:43:00Z">
         <w:r>
           <w:t xml:space="preserve"> and</w:t>
         </w:r>
       </w:ins>
-      <w:del w:id="52" w:author="MaiLoc" w:date="2020-09-03T23:43:00Z">
+      <w:del w:id="70" w:author="MaiLoc" w:date="2020-09-03T23:43:00Z">
         <w:r>
           <w:delText>, which</w:delText>
         </w:r>
@@ -680,42 +764,31 @@
         </w:numPr>
         <w:ind w:left="426"/>
         <w:rPr>
-          <w:ins w:id="53" w:author="MaiLoc" w:date="2020-09-03T23:51:00Z"/>
-        </w:rPr>
-        <w:pPrChange w:id="54" w:author="MaiLoc" w:date="2020-09-03T23:51:00Z">
+          <w:ins w:id="71" w:author="MaiLoc" w:date="2020-09-03T23:51:00Z"/>
+        </w:rPr>
+        <w:pPrChange w:id="72" w:author="MaiLoc" w:date="2020-09-03T23:51:00Z">
           <w:pPr/>
         </w:pPrChange>
       </w:pPr>
       <w:r>
-        <w:t xml:space="preserve">HJ </w:t>
-      </w:r>
-      <w:proofErr w:type="spellStart"/>
-      <w:r>
-        <w:t>Audéoud</w:t>
-      </w:r>
-      <w:proofErr w:type="spellEnd"/>
-      <w:r>
-        <w:t xml:space="preserve"> et al. studied the correlation between RSSI, LQI, and PDR (Packet Delivery Ratio). </w:t>
-      </w:r>
-      <w:commentRangeStart w:id="55"/>
-      <w:r>
-        <w:rPr>
-          <w:color w:val="FF0000"/>
-          <w:rPrChange w:id="56" w:author="MaiLoc" w:date="2020-09-03T23:51:00Z">
-            <w:rPr/>
-          </w:rPrChange>
-        </w:rPr>
+        <w:t xml:space="preserve">HJ Audéoud et al. studied the correlation between RSSI, LQI, and PDR (Packet Delivery Ratio). </w:t>
+      </w:r>
+      <w:commentRangeStart w:id="73"/>
+      <w:r>
         <w:t>The RSSI is a poor indication of PDR that one can expect on a given link, LQI (Link Quality Indicator) gives more accurate information</w:t>
       </w:r>
-      <w:commentRangeEnd w:id="55"/>
+      <w:commentRangeEnd w:id="73"/>
       <w:r>
         <w:rPr>
           <w:rStyle w:val="CommentReference"/>
         </w:rPr>
-        <w:commentReference w:id="55"/>
-      </w:r>
-      <w:r>
-        <w:t>. Thus, the work has focused on the utilization of LQI. However, in scenarios with impulsive noise</w:t>
+        <w:commentReference w:id="73"/>
+      </w:r>
+      <w:r>
+        <w:t>. Thus, the work has focused on the utilization of</w:t>
+      </w:r>
+      <w:r>
+        <w:t xml:space="preserve"> LQI. However, in scenarios with impulsive noise</w:t>
       </w:r>
       <w:r>
         <w:t>,</w:t>
@@ -748,19 +821,14 @@
         </w:numPr>
         <w:ind w:left="426"/>
         <w:rPr>
-          <w:ins w:id="57" w:author="MaiLoc" w:date="2020-09-03T23:51:00Z"/>
-        </w:rPr>
-        <w:pPrChange w:id="58" w:author="MaiLoc" w:date="2020-09-03T23:51:00Z">
+          <w:ins w:id="74" w:author="MaiLoc" w:date="2020-09-03T23:51:00Z"/>
+        </w:rPr>
+        <w:pPrChange w:id="75" w:author="MaiLoc" w:date="2020-09-03T23:51:00Z">
           <w:pPr/>
         </w:pPrChange>
       </w:pPr>
-      <w:proofErr w:type="spellStart"/>
-      <w:r>
-        <w:t>Eskola</w:t>
-      </w:r>
-      <w:proofErr w:type="spellEnd"/>
-      <w:r>
-        <w:t xml:space="preserve"> et al. proposed a classifier to identify disturbances in the wireless channel</w:t>
+      <w:r>
+        <w:t>Eskola et al. proposed a classifier to identify disturbances in the wireless channel</w:t>
       </w:r>
       <w:r>
         <w:t xml:space="preserve"> </w:t>
@@ -789,7 +857,7 @@
           <w:numId w:val="2"/>
         </w:numPr>
         <w:ind w:left="426"/>
-        <w:pPrChange w:id="59" w:author="MaiLoc" w:date="2020-09-03T23:51:00Z">
+        <w:pPrChange w:id="76" w:author="MaiLoc" w:date="2020-09-03T23:51:00Z">
           <w:pPr/>
         </w:pPrChange>
       </w:pPr>
@@ -799,7 +867,7 @@
       <w:r>
         <w:t>propose</w:t>
       </w:r>
-      <w:ins w:id="60" w:author="MaiLoc" w:date="2020-09-03T23:51:00Z">
+      <w:ins w:id="77" w:author="MaiLoc" w:date="2020-09-03T23:51:00Z">
         <w:r>
           <w:t>d</w:t>
         </w:r>
@@ -807,16 +875,16 @@
       <w:r>
         <w:t xml:space="preserve"> a new type of node, the </w:t>
       </w:r>
-      <w:commentRangeStart w:id="61"/>
+      <w:commentRangeStart w:id="78"/>
       <w:r>
         <w:t>LQE</w:t>
       </w:r>
-      <w:commentRangeEnd w:id="61"/>
+      <w:commentRangeEnd w:id="78"/>
       <w:r>
         <w:rPr>
           <w:rStyle w:val="CommentReference"/>
         </w:rPr>
-        <w:commentReference w:id="61"/>
+        <w:commentReference w:id="78"/>
       </w:r>
       <w:r>
         <w:t xml:space="preserve"> node dedicated </w:t>
@@ -830,7 +898,7 @@
       <w:r>
         <w:t xml:space="preserve"> the link quality in real-time using RSSI and information obtained from received </w:t>
       </w:r>
-      <w:del w:id="62" w:author="MaiLoc" w:date="2020-09-03T23:49:00Z">
+      <w:del w:id="79" w:author="MaiLoc" w:date="2020-09-03T23:49:00Z">
         <w:r>
           <w:delText xml:space="preserve">data </w:delText>
         </w:r>
@@ -850,17 +918,17 @@
       <w:r>
         <w:t xml:space="preserve"> is capable of capturing the effects of multipath, interference, and link asymmetry</w:t>
       </w:r>
-      <w:bookmarkStart w:id="63" w:name="OLE_LINK7"/>
-      <w:bookmarkStart w:id="64" w:name="OLE_LINK8"/>
+      <w:bookmarkStart w:id="80" w:name="OLE_LINK7"/>
+      <w:bookmarkStart w:id="81" w:name="OLE_LINK8"/>
       <w:r>
         <w:t>. They use the RSSI and LQI values to infer the Packet Delivery Ratio (PDR) of the given links. Unfortunately, RSSI and P</w:t>
       </w:r>
-      <w:ins w:id="65" w:author="MaiLoc" w:date="2020-09-03T23:51:00Z">
+      <w:ins w:id="82" w:author="MaiLoc" w:date="2020-09-03T23:51:00Z">
         <w:r>
           <w:t>D</w:t>
         </w:r>
       </w:ins>
-      <w:del w:id="66" w:author="MaiLoc" w:date="2020-09-03T23:51:00Z">
+      <w:del w:id="83" w:author="MaiLoc" w:date="2020-09-03T23:51:00Z">
         <w:r>
           <w:delText>R</w:delText>
         </w:r>
@@ -868,8 +936,8 @@
       <w:r>
         <w:t>R have been proved to be only loosely correlated in many situations.</w:t>
       </w:r>
-      <w:bookmarkEnd w:id="63"/>
-      <w:bookmarkEnd w:id="64"/>
+      <w:bookmarkEnd w:id="80"/>
+      <w:bookmarkEnd w:id="81"/>
     </w:p>
     <w:p>
       <w:pPr>
@@ -878,460 +946,1121 @@
       <w:r>
         <w:t>Software-</w:t>
       </w:r>
-      <w:bookmarkStart w:id="67" w:name="OLE_LINK1"/>
-      <w:bookmarkStart w:id="68" w:name="OLE_LINK2"/>
+      <w:bookmarkStart w:id="84" w:name="OLE_LINK1"/>
+      <w:bookmarkStart w:id="85" w:name="OLE_LINK2"/>
       <w:r>
         <w:t>based Estimators</w:t>
       </w:r>
     </w:p>
-    <w:bookmarkEnd w:id="67"/>
-    <w:bookmarkEnd w:id="68"/>
+    <w:bookmarkEnd w:id="84"/>
+    <w:bookmarkEnd w:id="85"/>
     <w:p>
       <w:pPr>
-        <w:overflowPunct/>
-        <w:spacing w:line="240" w:lineRule="auto"/>
         <w:ind w:firstLine="0"/>
-        <w:jc w:val="left"/>
-        <w:textAlignment w:val="auto"/>
+        <w:rPr>
+          <w:del w:id="86" w:author="Mr Tan" w:date="2020-09-07T23:27:00Z"/>
+        </w:rPr>
+      </w:pPr>
+      <w:r>
+        <w:rPr>
+          <w:rPrChange w:id="87" w:author="Mr Tan" w:date="2020-09-07T23:19:00Z">
+            <w:rPr/>
+          </w:rPrChange>
+        </w:rPr>
+        <w:t xml:space="preserve">The software-based estimators such as </w:t>
+      </w:r>
+      <w:del w:id="88" w:author="MaiLoc" w:date="2020-09-03T23:52:00Z">
+        <w:r>
+          <w:rPr>
+            <w:rPrChange w:id="89" w:author="Mr Tan" w:date="2020-09-07T23:19:00Z">
+              <w:rPr/>
+            </w:rPrChange>
+          </w:rPr>
+          <w:delText xml:space="preserve">the </w:delText>
+        </w:r>
+        <w:r>
+          <w:rPr>
+            <w:rPrChange w:id="90" w:author="Mr Tan" w:date="2020-09-07T23:19:00Z">
+              <w:rPr/>
+            </w:rPrChange>
+          </w:rPr>
+          <w:delText>Packet Reception Rate (</w:delText>
+        </w:r>
+      </w:del>
+      <w:r>
+        <w:rPr>
+          <w:rPrChange w:id="91" w:author="Mr Tan" w:date="2020-09-07T23:19:00Z">
+            <w:rPr/>
+          </w:rPrChange>
+        </w:rPr>
+        <w:t>PRR</w:t>
+      </w:r>
+      <w:del w:id="92" w:author="MaiLoc" w:date="2020-09-03T23:52:00Z">
+        <w:r>
+          <w:rPr>
+            <w:rPrChange w:id="93" w:author="Mr Tan" w:date="2020-09-07T23:19:00Z">
+              <w:rPr/>
+            </w:rPrChange>
+          </w:rPr>
+          <w:delText>)</w:delText>
+        </w:r>
+      </w:del>
+      <w:r>
+        <w:rPr>
+          <w:rPrChange w:id="94" w:author="Mr Tan" w:date="2020-09-07T23:19:00Z">
+            <w:rPr/>
+          </w:rPrChange>
+        </w:rPr>
+        <w:t xml:space="preserve"> and </w:t>
+      </w:r>
+      <w:del w:id="95" w:author="MaiLoc" w:date="2020-09-03T23:52:00Z">
+        <w:r>
+          <w:rPr>
+            <w:rPrChange w:id="96" w:author="Mr Tan" w:date="2020-09-07T23:19:00Z">
+              <w:rPr/>
+            </w:rPrChange>
+          </w:rPr>
+          <w:delText xml:space="preserve">the </w:delText>
+        </w:r>
+        <w:bookmarkStart w:id="97" w:name="OLE_LINK13"/>
+        <w:bookmarkStart w:id="98" w:name="OLE_LINK18"/>
+        <w:r>
+          <w:rPr>
+            <w:rPrChange w:id="99" w:author="Mr Tan" w:date="2020-09-07T23:19:00Z">
+              <w:rPr/>
+            </w:rPrChange>
+          </w:rPr>
+          <w:delText>Required Number of Packet</w:delText>
+        </w:r>
+        <w:bookmarkEnd w:id="97"/>
+        <w:bookmarkEnd w:id="98"/>
+        <w:r>
+          <w:rPr>
+            <w:rPrChange w:id="100" w:author="Mr Tan" w:date="2020-09-07T23:19:00Z">
+              <w:rPr/>
+            </w:rPrChange>
+          </w:rPr>
+          <w:delText xml:space="preserve"> </w:delText>
+        </w:r>
+        <w:r>
+          <w:rPr>
+            <w:rPrChange w:id="101" w:author="Mr Tan" w:date="2020-09-07T23:19:00Z">
+              <w:rPr/>
+            </w:rPrChange>
+          </w:rPr>
+          <w:delText>(</w:delText>
+        </w:r>
+      </w:del>
+      <w:r>
+        <w:rPr>
+          <w:rPrChange w:id="102" w:author="Mr Tan" w:date="2020-09-07T23:19:00Z">
+            <w:rPr/>
+          </w:rPrChange>
+        </w:rPr>
+        <w:t>RNP</w:t>
+      </w:r>
+      <w:ins w:id="103" w:author="Mr Tan" w:date="2020-09-07T22:58:00Z">
+        <w:r>
+          <w:rPr>
+            <w:rPrChange w:id="104" w:author="Mr Tan" w:date="2020-09-07T23:19:00Z">
+              <w:rPr/>
+            </w:rPrChange>
+          </w:rPr>
+          <w:t xml:space="preserve"> </w:t>
+        </w:r>
+      </w:ins>
+      <w:del w:id="105" w:author="MaiLoc" w:date="2020-09-03T23:52:00Z">
+        <w:r>
+          <w:rPr>
+            <w:rPrChange w:id="106" w:author="Mr Tan" w:date="2020-09-07T23:19:00Z">
+              <w:rPr/>
+            </w:rPrChange>
+          </w:rPr>
+          <w:delText>)</w:delText>
+        </w:r>
+        <w:r>
+          <w:rPr>
+            <w:rPrChange w:id="107" w:author="Mr Tan" w:date="2020-09-07T23:19:00Z">
+              <w:rPr/>
+            </w:rPrChange>
+          </w:rPr>
+          <w:delText xml:space="preserve"> </w:delText>
+        </w:r>
+      </w:del>
+      <w:r>
+        <w:rPr>
+          <w:rPrChange w:id="108" w:author="Mr Tan" w:date="2020-09-07T23:19:00Z">
+            <w:rPr/>
+          </w:rPrChange>
+        </w:rPr>
+        <w:t xml:space="preserve">are </w:t>
+      </w:r>
+      <w:r>
+        <w:rPr>
+          <w:rPrChange w:id="109" w:author="Mr Tan" w:date="2020-09-07T23:19:00Z">
+            <w:rPr/>
+          </w:rPrChange>
+        </w:rPr>
+        <w:t xml:space="preserve">based on the calculated information from </w:t>
+      </w:r>
+      <w:r>
+        <w:rPr>
+          <w:rPrChange w:id="110" w:author="Mr Tan" w:date="2020-09-07T23:19:00Z">
+            <w:rPr/>
+          </w:rPrChange>
+        </w:rPr>
+        <w:t xml:space="preserve">the </w:t>
+      </w:r>
+      <w:r>
+        <w:rPr>
+          <w:rPrChange w:id="111" w:author="Mr Tan" w:date="2020-09-07T23:19:00Z">
+            <w:rPr/>
+          </w:rPrChange>
+        </w:rPr>
+        <w:t>upper layer</w:t>
+      </w:r>
+      <w:r>
+        <w:rPr>
+          <w:rPrChange w:id="112" w:author="Mr Tan" w:date="2020-09-07T23:19:00Z">
+            <w:rPr/>
+          </w:rPrChange>
+        </w:rPr>
+        <w:t>.</w:t>
+      </w:r>
+      <w:ins w:id="113" w:author="Mr Tan" w:date="2020-09-07T22:57:00Z">
+        <w:r>
+          <w:rPr>
+            <w:rPrChange w:id="114" w:author="Mr Tan" w:date="2020-09-07T23:19:00Z">
+              <w:rPr/>
+            </w:rPrChange>
+          </w:rPr>
+          <w:t xml:space="preserve"> </w:t>
+        </w:r>
+      </w:ins>
+      <w:del w:id="115" w:author="Mr Tan" w:date="2020-09-07T22:56:00Z">
+        <w:r>
+          <w:rPr>
+            <w:rPrChange w:id="116" w:author="Mr Tan" w:date="2020-09-07T23:19:00Z">
+              <w:rPr/>
+            </w:rPrChange>
+          </w:rPr>
+          <w:delText xml:space="preserve"> </w:delText>
+        </w:r>
+        <w:commentRangeStart w:id="117"/>
+        <w:r>
+          <w:rPr>
+            <w:rPrChange w:id="118" w:author="Mr Tan" w:date="2020-09-07T23:19:00Z">
+              <w:rPr/>
+            </w:rPrChange>
+          </w:rPr>
+          <w:delText>PRR is the receiver side estimator</w:delText>
+        </w:r>
+        <w:r>
+          <w:rPr>
+            <w:rPrChange w:id="119" w:author="Mr Tan" w:date="2020-09-07T23:19:00Z">
+              <w:rPr/>
+            </w:rPrChange>
+          </w:rPr>
+          <w:delText xml:space="preserve"> simple to measure and widely use for </w:delText>
+        </w:r>
+        <w:r>
+          <w:rPr>
+            <w:rPrChange w:id="120" w:author="Mr Tan" w:date="2020-09-07T23:19:00Z">
+              <w:rPr/>
+            </w:rPrChange>
+          </w:rPr>
+          <w:delText xml:space="preserve">the </w:delText>
+        </w:r>
+        <w:r>
+          <w:rPr>
+            <w:rPrChange w:id="121" w:author="Mr Tan" w:date="2020-09-07T23:19:00Z">
+              <w:rPr/>
+            </w:rPrChange>
+          </w:rPr>
+          <w:delText>routing protocol.</w:delText>
+        </w:r>
+        <w:commentRangeEnd w:id="117"/>
+        <w:r>
+          <w:rPr>
+            <w:rStyle w:val="CommentReference"/>
+            <w:rPrChange w:id="122" w:author="Mr Tan" w:date="2020-09-07T23:19:00Z">
+              <w:rPr>
+                <w:rStyle w:val="CommentReference"/>
+              </w:rPr>
+            </w:rPrChange>
+          </w:rPr>
+          <w:commentReference w:id="117"/>
+        </w:r>
+        <w:r>
+          <w:rPr>
+            <w:rPrChange w:id="123" w:author="Mr Tan" w:date="2020-09-07T23:19:00Z">
+              <w:rPr/>
+            </w:rPrChange>
+          </w:rPr>
+          <w:delText xml:space="preserve"> </w:delText>
+        </w:r>
+      </w:del>
+      <w:r>
+        <w:rPr>
+          <w:rPrChange w:id="124" w:author="Mr Tan" w:date="2020-09-07T23:19:00Z">
+            <w:rPr/>
+          </w:rPrChange>
+        </w:rPr>
+        <w:t>The use of</w:t>
+      </w:r>
+      <w:r>
+        <w:rPr>
+          <w:rPrChange w:id="125" w:author="Mr Tan" w:date="2020-09-07T23:19:00Z">
+            <w:rPr/>
+          </w:rPrChange>
+        </w:rPr>
+        <w:t xml:space="preserve"> </w:t>
+      </w:r>
+      <w:r>
+        <w:rPr>
+          <w:rPrChange w:id="126" w:author="Mr Tan" w:date="2020-09-07T23:19:00Z">
+            <w:rPr/>
+          </w:rPrChange>
+        </w:rPr>
+        <w:t>PRR</w:t>
+      </w:r>
+      <w:r>
+        <w:rPr>
+          <w:rPrChange w:id="127" w:author="Mr Tan" w:date="2020-09-07T23:19:00Z">
+            <w:rPr/>
+          </w:rPrChange>
+        </w:rPr>
+        <w:t>-based metrics</w:t>
+      </w:r>
+      <w:r>
+        <w:rPr>
+          <w:rPrChange w:id="128" w:author="Mr Tan" w:date="2020-09-07T23:19:00Z">
+            <w:rPr/>
+          </w:rPrChange>
+        </w:rPr>
+        <w:t xml:space="preserve"> for links with very high or very low quality</w:t>
+      </w:r>
+      <w:r>
+        <w:rPr>
+          <w:rPrChange w:id="129" w:author="Mr Tan" w:date="2020-09-07T23:19:00Z">
+            <w:rPr/>
+          </w:rPrChange>
+        </w:rPr>
+        <w:t xml:space="preserve"> can be achieved with narrow time measurement.</w:t>
+      </w:r>
+      <w:r>
+        <w:rPr>
+          <w:rPrChange w:id="130" w:author="Mr Tan" w:date="2020-09-07T23:19:00Z">
+            <w:rPr/>
+          </w:rPrChange>
+        </w:rPr>
+        <w:t xml:space="preserve"> </w:t>
+      </w:r>
+      <w:r>
+        <w:rPr>
+          <w:rPrChange w:id="131" w:author="Mr Tan" w:date="2020-09-07T23:19:00Z">
+            <w:rPr/>
+          </w:rPrChange>
+        </w:rPr>
+        <w:t xml:space="preserve">However, </w:t>
+      </w:r>
+      <w:r>
+        <w:rPr>
+          <w:rPrChange w:id="132" w:author="Mr Tan" w:date="2020-09-07T23:19:00Z">
+            <w:rPr/>
+          </w:rPrChange>
+        </w:rPr>
+        <w:t>intermediate links</w:t>
+      </w:r>
+      <w:r>
+        <w:rPr>
+          <w:rPrChange w:id="133" w:author="Mr Tan" w:date="2020-09-07T23:19:00Z">
+            <w:rPr/>
+          </w:rPrChange>
+        </w:rPr>
+        <w:t xml:space="preserve"> need much larger measure time to accurate link quality estimation</w:t>
+      </w:r>
+      <w:r>
+        <w:rPr>
+          <w:rPrChange w:id="134" w:author="Mr Tan" w:date="2020-09-07T23:19:00Z">
+            <w:rPr/>
+          </w:rPrChange>
+        </w:rPr>
+        <w:t>.</w:t>
+      </w:r>
+      <w:r>
+        <w:rPr>
+          <w:rPrChange w:id="135" w:author="Mr Tan" w:date="2020-09-07T23:19:00Z">
+            <w:rPr/>
+          </w:rPrChange>
+        </w:rPr>
+        <w:t xml:space="preserve"> </w:t>
+      </w:r>
+      <w:r>
+        <w:rPr>
+          <w:rPrChange w:id="136" w:author="Mr Tan" w:date="2020-09-07T23:19:00Z">
+            <w:rPr/>
+          </w:rPrChange>
+        </w:rPr>
+        <w:t xml:space="preserve">The </w:t>
+      </w:r>
+      <w:r>
+        <w:rPr>
+          <w:rPrChange w:id="137" w:author="Mr Tan" w:date="2020-09-07T23:19:00Z">
+            <w:rPr/>
+          </w:rPrChange>
+        </w:rPr>
+        <w:t xml:space="preserve">RNP is more reactive than PRR, </w:t>
+      </w:r>
+      <w:del w:id="138" w:author="Mr Tan" w:date="2020-09-07T23:06:00Z">
+        <w:r>
+          <w:rPr>
+            <w:rPrChange w:id="139" w:author="Mr Tan" w:date="2020-09-07T23:19:00Z">
+              <w:rPr/>
+            </w:rPrChange>
+          </w:rPr>
+          <w:delText xml:space="preserve">it </w:delText>
+        </w:r>
+      </w:del>
+      <w:ins w:id="140" w:author="Mr Tan" w:date="2020-09-07T23:06:00Z">
+        <w:r>
+          <w:rPr>
+            <w:rPrChange w:id="141" w:author="Mr Tan" w:date="2020-09-07T23:19:00Z">
+              <w:rPr/>
+            </w:rPrChange>
+          </w:rPr>
+          <w:t>it</w:t>
+        </w:r>
+        <w:r>
+          <w:rPr>
+            <w:rPrChange w:id="142" w:author="Mr Tan" w:date="2020-09-07T23:19:00Z">
+              <w:rPr/>
+            </w:rPrChange>
+          </w:rPr>
+          <w:t xml:space="preserve"> </w:t>
+        </w:r>
+        <w:r>
+          <w:rPr>
+            <w:rPrChange w:id="143" w:author="Mr Tan" w:date="2020-09-07T23:19:00Z">
+              <w:rPr/>
+            </w:rPrChange>
+          </w:rPr>
+          <w:t xml:space="preserve">is </w:t>
+        </w:r>
+      </w:ins>
+      <w:r>
+        <w:rPr>
+          <w:rPrChange w:id="144" w:author="Mr Tan" w:date="2020-09-07T23:19:00Z">
+            <w:rPr/>
+          </w:rPrChange>
+        </w:rPr>
+        <w:t xml:space="preserve">calculated based on </w:t>
+      </w:r>
+      <w:ins w:id="145" w:author="Mr Tan" w:date="2020-09-07T23:06:00Z">
+        <w:r>
+          <w:rPr>
+            <w:rPrChange w:id="146" w:author="Mr Tan" w:date="2020-09-07T23:19:00Z">
+              <w:rPr/>
+            </w:rPrChange>
+          </w:rPr>
+          <w:t xml:space="preserve">the </w:t>
+        </w:r>
+      </w:ins>
+      <w:r>
+        <w:rPr>
+          <w:rPrChange w:id="147" w:author="Mr Tan" w:date="2020-09-07T23:19:00Z">
+            <w:rPr/>
+          </w:rPrChange>
+        </w:rPr>
+        <w:t xml:space="preserve">transmitted packet in </w:t>
+      </w:r>
+      <w:ins w:id="148" w:author="Mr Tan" w:date="2020-09-07T23:06:00Z">
+        <w:r>
+          <w:rPr>
+            <w:rPrChange w:id="149" w:author="Mr Tan" w:date="2020-09-07T23:19:00Z">
+              <w:rPr/>
+            </w:rPrChange>
+          </w:rPr>
+          <w:t xml:space="preserve">the </w:t>
+        </w:r>
+      </w:ins>
+      <w:r>
+        <w:rPr>
+          <w:rPrChange w:id="150" w:author="Mr Tan" w:date="2020-09-07T23:19:00Z">
+            <w:rPr/>
+          </w:rPrChange>
+        </w:rPr>
+        <w:t xml:space="preserve">sender side. Thus, RNP </w:t>
+      </w:r>
+      <w:del w:id="151" w:author="Mr Tan" w:date="2020-09-07T23:06:00Z">
+        <w:r>
+          <w:rPr>
+            <w:rPrChange w:id="152" w:author="Mr Tan" w:date="2020-09-07T23:19:00Z">
+              <w:rPr/>
+            </w:rPrChange>
+          </w:rPr>
+          <w:delText>is able to</w:delText>
+        </w:r>
+      </w:del>
+      <w:ins w:id="153" w:author="Mr Tan" w:date="2020-09-07T23:06:00Z">
+        <w:r>
+          <w:rPr>
+            <w:rPrChange w:id="154" w:author="Mr Tan" w:date="2020-09-07T23:19:00Z">
+              <w:rPr/>
+            </w:rPrChange>
+          </w:rPr>
+          <w:t>can</w:t>
+        </w:r>
+      </w:ins>
+      <w:r>
+        <w:rPr>
+          <w:rPrChange w:id="155" w:author="Mr Tan" w:date="2020-09-07T23:19:00Z">
+            <w:rPr/>
+          </w:rPrChange>
+        </w:rPr>
+        <w:t xml:space="preserve"> estimate the link quality as long as the traffic </w:t>
+      </w:r>
+      <w:ins w:id="156" w:author="Mr Tan" w:date="2020-09-07T23:06:00Z">
+        <w:r>
+          <w:rPr>
+            <w:rPrChange w:id="157" w:author="Mr Tan" w:date="2020-09-07T23:19:00Z">
+              <w:rPr/>
+            </w:rPrChange>
+          </w:rPr>
+          <w:t xml:space="preserve">is </w:t>
+        </w:r>
+      </w:ins>
+      <w:r>
+        <w:rPr>
+          <w:rPrChange w:id="158" w:author="Mr Tan" w:date="2020-09-07T23:19:00Z">
+            <w:rPr/>
+          </w:rPrChange>
+        </w:rPr>
+        <w:t xml:space="preserve">generated from </w:t>
+      </w:r>
+      <w:ins w:id="159" w:author="Mr Tan" w:date="2020-09-07T23:06:00Z">
+        <w:r>
+          <w:rPr>
+            <w:rPrChange w:id="160" w:author="Mr Tan" w:date="2020-09-07T23:19:00Z">
+              <w:rPr/>
+            </w:rPrChange>
+          </w:rPr>
+          <w:t xml:space="preserve">the </w:t>
+        </w:r>
+      </w:ins>
+      <w:r>
+        <w:rPr>
+          <w:rPrChange w:id="161" w:author="Mr Tan" w:date="2020-09-07T23:19:00Z">
+            <w:rPr/>
+          </w:rPrChange>
+        </w:rPr>
+        <w:t xml:space="preserve">sender. However, RNP can underestimate link quality since </w:t>
+      </w:r>
+      <w:r>
         <w:rPr>
           <w:rFonts w:ascii="Times-Roman" w:eastAsiaTheme="minorEastAsia" w:hAnsi="Times-Roman" w:cs="Times-Roman"/>
           <w:lang w:eastAsia="ko-KR"/>
-        </w:rPr>
-      </w:pPr>
-      <w:r>
-        <w:t xml:space="preserve">The software-based </w:t>
-      </w:r>
-      <w:r>
-        <w:t xml:space="preserve">estimators </w:t>
-      </w:r>
-      <w:r>
-        <w:t xml:space="preserve">such as </w:t>
-      </w:r>
-      <w:del w:id="69" w:author="MaiLoc" w:date="2020-09-03T23:52:00Z">
-        <w:r>
-          <w:delText xml:space="preserve">the </w:delText>
-        </w:r>
-        <w:r>
-          <w:delText>Packet Reception Rate</w:delText>
-        </w:r>
-        <w:r>
-          <w:delText xml:space="preserve"> </w:delText>
-        </w:r>
-        <w:r>
-          <w:delText>(</w:delText>
-        </w:r>
-      </w:del>
-      <w:r>
-        <w:t>PRR</w:t>
-      </w:r>
-      <w:del w:id="70" w:author="MaiLoc" w:date="2020-09-03T23:52:00Z">
-        <w:r>
-          <w:delText>)</w:delText>
-        </w:r>
-      </w:del>
-      <w:r>
-        <w:t xml:space="preserve"> and </w:t>
-      </w:r>
-      <w:del w:id="71" w:author="MaiLoc" w:date="2020-09-03T23:52:00Z">
-        <w:r>
-          <w:delText xml:space="preserve">the </w:delText>
-        </w:r>
-        <w:bookmarkStart w:id="72" w:name="OLE_LINK13"/>
-        <w:bookmarkStart w:id="73" w:name="OLE_LINK18"/>
-        <w:r>
-          <w:delText>Required Number of Packet</w:delText>
-        </w:r>
-        <w:bookmarkEnd w:id="72"/>
-        <w:bookmarkEnd w:id="73"/>
-        <w:r>
-          <w:delText xml:space="preserve"> </w:delText>
-        </w:r>
-        <w:r>
-          <w:delText>(</w:delText>
-        </w:r>
-      </w:del>
-      <w:proofErr w:type="spellStart"/>
-      <w:r>
-        <w:t>RNP</w:t>
-      </w:r>
-      <w:del w:id="74" w:author="MaiLoc" w:date="2020-09-03T23:52:00Z">
-        <w:r>
-          <w:delText>)</w:delText>
-        </w:r>
-        <w:r>
-          <w:delText xml:space="preserve"> </w:delText>
-        </w:r>
-      </w:del>
-      <w:r>
-        <w:t>are</w:t>
-      </w:r>
-      <w:proofErr w:type="spellEnd"/>
-      <w:r>
-        <w:t xml:space="preserve"> </w:t>
-      </w:r>
-      <w:r>
-        <w:t xml:space="preserve">based on the calculated information from </w:t>
-      </w:r>
-      <w:r>
-        <w:t xml:space="preserve">the </w:t>
-      </w:r>
-      <w:r>
-        <w:t>upper layer</w:t>
-      </w:r>
-      <w:r>
-        <w:t>.</w:t>
-      </w:r>
-      <w:r>
-        <w:t xml:space="preserve"> </w:t>
-      </w:r>
-      <w:commentRangeStart w:id="75"/>
-      <w:r>
-        <w:rPr>
-          <w:color w:val="FF0000"/>
-          <w:rPrChange w:id="76" w:author="MaiLoc" w:date="2020-09-03T23:53:00Z">
-            <w:rPr/>
-          </w:rPrChange>
-        </w:rPr>
-        <w:t>PRR is the receiver side estimator</w:t>
-      </w:r>
-      <w:r>
-        <w:rPr>
-          <w:color w:val="FF0000"/>
-          <w:rPrChange w:id="77" w:author="MaiLoc" w:date="2020-09-03T23:53:00Z">
-            <w:rPr/>
-          </w:rPrChange>
-        </w:rPr>
-        <w:t xml:space="preserve"> simple to measure and widely use for </w:t>
-      </w:r>
-      <w:r>
-        <w:rPr>
-          <w:color w:val="FF0000"/>
-          <w:rPrChange w:id="78" w:author="MaiLoc" w:date="2020-09-03T23:53:00Z">
-            <w:rPr/>
-          </w:rPrChange>
-        </w:rPr>
-        <w:t xml:space="preserve">the </w:t>
-      </w:r>
-      <w:r>
-        <w:rPr>
-          <w:color w:val="FF0000"/>
-          <w:rPrChange w:id="79" w:author="MaiLoc" w:date="2020-09-03T23:53:00Z">
-            <w:rPr/>
-          </w:rPrChange>
-        </w:rPr>
-        <w:t>routing protocol.</w:t>
-      </w:r>
-      <w:commentRangeEnd w:id="75"/>
-      <w:r>
-        <w:rPr>
-          <w:rStyle w:val="CommentReference"/>
-        </w:rPr>
-        <w:commentReference w:id="75"/>
-      </w:r>
-      <w:r>
-        <w:t xml:space="preserve"> The use of</w:t>
-      </w:r>
-      <w:r>
-        <w:t xml:space="preserve"> </w:t>
-      </w:r>
-      <w:r>
-        <w:t>PRR</w:t>
-      </w:r>
-      <w:r>
-        <w:t>-based metrics</w:t>
-      </w:r>
-      <w:r>
-        <w:t xml:space="preserve"> for links with very high or very low quality</w:t>
-      </w:r>
-      <w:r>
-        <w:t xml:space="preserve"> can be achieved with narrow time measurement.</w:t>
-      </w:r>
-      <w:r>
-        <w:t xml:space="preserve"> </w:t>
-      </w:r>
-      <w:r>
-        <w:t xml:space="preserve">However, </w:t>
-      </w:r>
-      <w:r>
-        <w:t>intermediate links</w:t>
-      </w:r>
-      <w:r>
-        <w:t xml:space="preserve"> need much larger measure time to accurate link quality estimation</w:t>
-      </w:r>
-      <w:r>
-        <w:t>.</w:t>
-      </w:r>
-      <w:r>
-        <w:t xml:space="preserve"> </w:t>
-      </w:r>
-      <w:r>
-        <w:t xml:space="preserve">The </w:t>
-      </w:r>
-      <w:r>
-        <w:t xml:space="preserve">RNP is more reactive than PRR, it calculated based on transmitted packet in sender side. Thus, RNP is able to estimate the link quality as long as the traffic generated from sender. However, RNP can underestimate link quality since </w:t>
+          <w:rPrChange w:id="162" w:author="Mr Tan" w:date="2020-09-07T23:19:00Z">
+            <w:rPr>
+              <w:rFonts w:ascii="Times-Roman" w:eastAsiaTheme="minorEastAsia" w:hAnsi="Times-Roman" w:cs="Times-Roman"/>
+              <w:lang w:eastAsia="ko-KR"/>
+            </w:rPr>
+          </w:rPrChange>
+        </w:rPr>
+        <w:t>packets are retransmitted many times before being successfully received. This situation yields to good PRR but bad RNP</w:t>
       </w:r>
       <w:r>
         <w:rPr>
           <w:rFonts w:ascii="Times-Roman" w:eastAsiaTheme="minorEastAsia" w:hAnsi="Times-Roman" w:cs="Times-Roman"/>
           <w:lang w:eastAsia="ko-KR"/>
-        </w:rPr>
-        <w:t>packets are retransmitted many times before being successfully received. This situation yields to good PRR but bad RNP</w:t>
+          <w:rPrChange w:id="163" w:author="Mr Tan" w:date="2020-09-07T23:19:00Z">
+            <w:rPr>
+              <w:rFonts w:ascii="Times-Roman" w:eastAsiaTheme="minorEastAsia" w:hAnsi="Times-Roman" w:cs="Times-Roman"/>
+              <w:lang w:eastAsia="ko-KR"/>
+            </w:rPr>
+          </w:rPrChange>
+        </w:rPr>
+        <w:t>[P9]</w:t>
+      </w:r>
+      <w:r>
+        <w:rPr>
+          <w:rPrChange w:id="164" w:author="Mr Tan" w:date="2020-09-07T23:19:00Z">
+            <w:rPr/>
+          </w:rPrChange>
+        </w:rPr>
+        <w:t xml:space="preserve">. </w:t>
       </w:r>
       <w:r>
         <w:rPr>
           <w:rFonts w:ascii="Times-Roman" w:eastAsiaTheme="minorEastAsia" w:hAnsi="Times-Roman" w:cs="Times-Roman"/>
           <w:lang w:eastAsia="ko-KR"/>
-        </w:rPr>
-        <w:t>[P9]</w:t>
-      </w:r>
-      <w:r>
-        <w:t xml:space="preserve">. </w:t>
-      </w:r>
+          <w:rPrChange w:id="165" w:author="Mr Tan" w:date="2020-09-07T23:19:00Z">
+            <w:rPr>
+              <w:rFonts w:ascii="Times-Roman" w:eastAsiaTheme="minorEastAsia" w:hAnsi="Times-Roman" w:cs="Times-Roman"/>
+              <w:lang w:eastAsia="ko-KR"/>
+            </w:rPr>
+          </w:rPrChange>
+        </w:rPr>
+        <w:t>The Expected Transmission Count (ETX) and 4-Bit Link are some examples of RNP-based</w:t>
+      </w:r>
+      <w:ins w:id="166" w:author="Mr Tan" w:date="2020-09-07T23:03:00Z">
+        <w:r>
+          <w:rPr>
+            <w:rFonts w:ascii="Times-Roman" w:eastAsiaTheme="minorEastAsia" w:hAnsi="Times-Roman" w:cs="Times-Roman"/>
+            <w:lang w:eastAsia="ko-KR"/>
+            <w:rPrChange w:id="167" w:author="Mr Tan" w:date="2020-09-07T23:19:00Z">
+              <w:rPr>
+                <w:rFonts w:ascii="Times-Roman" w:eastAsiaTheme="minorEastAsia" w:hAnsi="Times-Roman" w:cs="Times-Roman"/>
+                <w:lang w:eastAsia="ko-KR"/>
+              </w:rPr>
+            </w:rPrChange>
+          </w:rPr>
+          <w:t xml:space="preserve"> </w:t>
+        </w:r>
+      </w:ins>
+      <w:del w:id="168" w:author="Mr Tan" w:date="2020-09-07T23:03:00Z">
+        <w:r>
+          <w:rPr>
+            <w:rFonts w:ascii="Times-Roman" w:eastAsiaTheme="minorEastAsia" w:hAnsi="Times-Roman" w:cs="Times-Roman"/>
+            <w:lang w:eastAsia="ko-KR"/>
+            <w:rPrChange w:id="169" w:author="Mr Tan" w:date="2020-09-07T23:19:00Z">
+              <w:rPr>
+                <w:rFonts w:ascii="Times-Roman" w:eastAsiaTheme="minorEastAsia" w:hAnsi="Times-Roman" w:cs="Times-Roman"/>
+                <w:lang w:eastAsia="ko-KR"/>
+              </w:rPr>
+            </w:rPrChange>
+          </w:rPr>
+          <w:delText xml:space="preserve"> </w:delText>
+        </w:r>
+      </w:del>
       <w:r>
         <w:rPr>
           <w:rFonts w:ascii="Times-Roman" w:eastAsiaTheme="minorEastAsia" w:hAnsi="Times-Roman" w:cs="Times-Roman"/>
           <w:lang w:eastAsia="ko-KR"/>
-        </w:rPr>
-        <w:t xml:space="preserve">The Expected Transmission Count (ETX) and </w:t>
-      </w:r>
-      <w:r>
-        <w:rPr>
-          <w:rFonts w:ascii="Times-Roman" w:eastAsiaTheme="minorEastAsia" w:hAnsi="Times-Roman" w:cs="Times-Roman"/>
-          <w:lang w:eastAsia="ko-KR"/>
-        </w:rPr>
-        <w:t>4</w:t>
-      </w:r>
-      <w:r>
-        <w:rPr>
-          <w:rFonts w:ascii="Times-Roman" w:eastAsiaTheme="minorEastAsia" w:hAnsi="Times-Roman" w:cs="Times-Roman"/>
-          <w:lang w:eastAsia="ko-KR"/>
-        </w:rPr>
-        <w:t xml:space="preserve">-Bit </w:t>
-      </w:r>
-      <w:r>
-        <w:rPr>
-          <w:rFonts w:ascii="Times-Roman" w:eastAsiaTheme="minorEastAsia" w:hAnsi="Times-Roman" w:cs="Times-Roman"/>
-          <w:lang w:eastAsia="ko-KR"/>
-        </w:rPr>
-        <w:t>Link</w:t>
-      </w:r>
-      <w:r>
-        <w:rPr>
-          <w:rFonts w:ascii="Times-Roman" w:eastAsiaTheme="minorEastAsia" w:hAnsi="Times-Roman" w:cs="Times-Roman"/>
-          <w:lang w:eastAsia="ko-KR"/>
-        </w:rPr>
-        <w:t xml:space="preserve"> are </w:t>
-      </w:r>
-      <w:r>
-        <w:rPr>
-          <w:rFonts w:ascii="Times-Roman" w:eastAsiaTheme="minorEastAsia" w:hAnsi="Times-Roman" w:cs="Times-Roman"/>
-          <w:lang w:eastAsia="ko-KR"/>
-        </w:rPr>
-        <w:t xml:space="preserve">some </w:t>
-      </w:r>
-      <w:r>
-        <w:rPr>
-          <w:rFonts w:ascii="Times-Roman" w:eastAsiaTheme="minorEastAsia" w:hAnsi="Times-Roman" w:cs="Times-Roman"/>
-          <w:lang w:eastAsia="ko-KR"/>
-        </w:rPr>
-        <w:t>examples of RNP-based estimators</w:t>
-      </w:r>
-      <w:r>
-        <w:rPr>
-          <w:rFonts w:ascii="Times-Roman" w:eastAsiaTheme="minorEastAsia" w:hAnsi="Times-Roman" w:cs="Times-Roman"/>
-          <w:lang w:eastAsia="ko-KR"/>
-        </w:rPr>
-        <w:t>.</w:t>
+          <w:rPrChange w:id="170" w:author="Mr Tan" w:date="2020-09-07T23:19:00Z">
+            <w:rPr>
+              <w:rFonts w:ascii="Times-Roman" w:eastAsiaTheme="minorEastAsia" w:hAnsi="Times-Roman" w:cs="Times-Roman"/>
+              <w:lang w:eastAsia="ko-KR"/>
+            </w:rPr>
+          </w:rPrChange>
+        </w:rPr>
+        <w:t>estimators.</w:t>
       </w:r>
     </w:p>
     <w:p>
       <w:pPr>
-        <w:pStyle w:val="ListParagraph"/>
+        <w:numPr>
+          <w:ilvl w:val="0"/>
+          <w:numId w:val="2"/>
+        </w:numPr>
+        <w:ind w:left="0" w:firstLine="0"/>
+        <w:rPr>
+          <w:del w:id="171" w:author="Mr Tan" w:date="2020-09-07T23:09:00Z"/>
+          <w:rPrChange w:id="172" w:author="Mr Tan" w:date="2020-09-07T23:19:00Z">
+            <w:rPr>
+              <w:del w:id="173" w:author="Mr Tan" w:date="2020-09-07T23:09:00Z"/>
+              <w:color w:val="000000" w:themeColor="text1"/>
+            </w:rPr>
+          </w:rPrChange>
+        </w:rPr>
+        <w:pPrChange w:id="174" w:author="Mr Tan" w:date="2020-09-07T23:27:00Z">
+          <w:pPr>
+            <w:pStyle w:val="ListParagraph"/>
+            <w:numPr>
+              <w:numId w:val="3"/>
+            </w:numPr>
+            <w:ind w:left="426" w:hanging="360"/>
+          </w:pPr>
+        </w:pPrChange>
+      </w:pPr>
+      <w:ins w:id="175" w:author="Mr Tan" w:date="2020-09-07T23:33:00Z">
+        <w:r>
+          <w:rPr>
+            <w:rFonts w:ascii="Times-Roman" w:eastAsiaTheme="minorEastAsia" w:hAnsi="Times-Roman" w:cs="Times-Roman"/>
+            <w:lang w:eastAsia="ko-KR"/>
+          </w:rPr>
+          <w:t xml:space="preserve"> </w:t>
+        </w:r>
+      </w:ins>
+      <w:r>
+        <w:rPr>
+          <w:rPrChange w:id="176" w:author="Mr Tan" w:date="2020-09-07T23:19:00Z">
+            <w:rPr/>
+          </w:rPrChange>
+        </w:rPr>
+        <w:t>The ETX is a receiver-initiated estimator</w:t>
+      </w:r>
+      <w:r>
+        <w:rPr>
+          <w:rPrChange w:id="177" w:author="Mr Tan" w:date="2020-09-07T23:19:00Z">
+            <w:rPr/>
+          </w:rPrChange>
+        </w:rPr>
+        <w:t xml:space="preserve"> that use</w:t>
+      </w:r>
+      <w:ins w:id="178" w:author="Mr Tan" w:date="2020-09-07T23:06:00Z">
+        <w:r>
+          <w:rPr>
+            <w:rPrChange w:id="179" w:author="Mr Tan" w:date="2020-09-07T23:19:00Z">
+              <w:rPr/>
+            </w:rPrChange>
+          </w:rPr>
+          <w:t>s</w:t>
+        </w:r>
+      </w:ins>
+      <w:r>
+        <w:rPr>
+          <w:rPrChange w:id="180" w:author="Mr Tan" w:date="2020-09-07T23:19:00Z">
+            <w:rPr/>
+          </w:rPrChange>
+        </w:rPr>
+        <w:t xml:space="preserve"> active monitoring.</w:t>
+      </w:r>
+      <w:r>
+        <w:rPr>
+          <w:rPrChange w:id="181" w:author="Mr Tan" w:date="2020-09-07T23:19:00Z">
+            <w:rPr/>
+          </w:rPrChange>
+        </w:rPr>
+        <w:t xml:space="preserve"> </w:t>
+      </w:r>
+      <w:r>
+        <w:rPr>
+          <w:rPrChange w:id="182" w:author="Mr Tan" w:date="2020-09-07T23:19:00Z">
+            <w:rPr/>
+          </w:rPrChange>
+        </w:rPr>
+        <w:t xml:space="preserve">The ETX </w:t>
+      </w:r>
+      <w:r>
+        <w:rPr>
+          <w:rPrChange w:id="183" w:author="Mr Tan" w:date="2020-09-07T23:19:00Z">
+            <w:rPr/>
+          </w:rPrChange>
+        </w:rPr>
+        <w:t>considers link asymmetry by estimating the PRR in both directions to calculate the PRR of the backward link and the PRR of the forward link</w:t>
+      </w:r>
+      <w:ins w:id="184" w:author="Mr Tan" w:date="2020-09-07T23:09:00Z">
+        <w:r>
+          <w:rPr>
+            <w:rPrChange w:id="185" w:author="Mr Tan" w:date="2020-09-07T23:19:00Z">
+              <w:rPr/>
+            </w:rPrChange>
+          </w:rPr>
+          <w:t>.</w:t>
+        </w:r>
+      </w:ins>
+      <w:ins w:id="186" w:author="Mr Tan" w:date="2020-09-07T23:27:00Z">
+        <w:r>
+          <w:t xml:space="preserve"> </w:t>
+        </w:r>
+      </w:ins>
+      <w:ins w:id="187" w:author="Mr Tan" w:date="2020-09-07T23:34:00Z">
+        <w:r>
+          <w:t>However, [</w:t>
+        </w:r>
+      </w:ins>
+      <w:ins w:id="188" w:author="Mr Tan" w:date="2020-09-07T23:35:00Z">
+        <w:r>
+          <w:t>P9</w:t>
+        </w:r>
+      </w:ins>
+      <w:ins w:id="189" w:author="Mr Tan" w:date="2020-09-07T23:34:00Z">
+        <w:r>
+          <w:t>] found that ETX based on passive monitoring fails in overloaded (congested) networks since a large number of nodes are not able to compute the ETX because they do not receive packets.</w:t>
+        </w:r>
+      </w:ins>
+      <w:del w:id="190" w:author="Mr Tan" w:date="2020-09-07T23:09:00Z">
+        <w:r>
+          <w:rPr>
+            <w:rPrChange w:id="191" w:author="Mr Tan" w:date="2020-09-07T23:19:00Z">
+              <w:rPr/>
+            </w:rPrChange>
+          </w:rPr>
+          <w:delText>. The</w:delText>
+        </w:r>
+        <w:r>
+          <w:rPr>
+            <w:rPrChange w:id="192" w:author="Mr Tan" w:date="2020-09-07T23:19:00Z">
+              <w:rPr/>
+            </w:rPrChange>
+          </w:rPr>
+          <w:delText xml:space="preserve"> </w:delText>
+        </w:r>
+        <w:r>
+          <w:rPr>
+            <w:rPrChange w:id="193" w:author="Mr Tan" w:date="2020-09-07T23:19:00Z">
+              <w:rPr/>
+            </w:rPrChange>
+          </w:rPr>
+          <w:delText xml:space="preserve">[] show the correlation between ETX, RSSI, and LQI for an indoor office environment, and outdoor environments, using raw values of RSSI and LQI. In the experiments, no significant correlation was found between the metrics. </w:delText>
+        </w:r>
+        <w:commentRangeStart w:id="194"/>
+        <w:r>
+          <w:rPr>
+            <w:rPrChange w:id="195" w:author="Mr Tan" w:date="2020-09-07T23:19:00Z">
+              <w:rPr/>
+            </w:rPrChange>
+          </w:rPr>
+          <w:delText>As discussed in Section 1</w:delText>
+        </w:r>
+        <w:r>
+          <w:rPr>
+            <w:rPrChange w:id="196" w:author="Mr Tan" w:date="2020-09-07T23:19:00Z">
+              <w:rPr/>
+            </w:rPrChange>
+          </w:rPr>
+          <w:delText>.</w:delText>
+        </w:r>
+      </w:del>
+      <w:del w:id="197" w:author="Mr Tan" w:date="2020-09-07T23:02:00Z">
+        <w:r>
+          <w:rPr>
+            <w:rPrChange w:id="198" w:author="Mr Tan" w:date="2020-09-07T23:19:00Z">
+              <w:rPr/>
+            </w:rPrChange>
+          </w:rPr>
+          <w:delText>2</w:delText>
+        </w:r>
+      </w:del>
+      <w:del w:id="199" w:author="Mr Tan" w:date="2020-09-07T23:09:00Z">
+        <w:r>
+          <w:rPr>
+            <w:rPrChange w:id="200" w:author="Mr Tan" w:date="2020-09-07T23:19:00Z">
+              <w:rPr/>
+            </w:rPrChange>
+          </w:rPr>
+          <w:delText>, the raw values of RSSI and LQI are not sufficient to properly estimate the link quality. The two LQE strategies (one passive and one active) implemented in the IPv6 Routing Protocol for Low power and Lossy Networks (RPL) were evaluated in [34]. When using active estimation, probe packets are sent to calculate the ETX. In the experiments described in [34], the performance of the estimator was better when using active estimation. However, this approach imposes an overhead in the sensor nodes and on the network[P1].</w:delText>
+        </w:r>
+        <w:commentRangeEnd w:id="194"/>
+        <w:r>
+          <w:rPr>
+            <w:rPrChange w:id="201" w:author="Mr Tan" w:date="2020-09-07T23:26:00Z">
+              <w:rPr>
+                <w:rStyle w:val="CommentReference"/>
+              </w:rPr>
+            </w:rPrChange>
+          </w:rPr>
+          <w:commentReference w:id="194"/>
+        </w:r>
+      </w:del>
+    </w:p>
+    <w:p>
+      <w:pPr>
         <w:numPr>
           <w:ilvl w:val="0"/>
           <w:numId w:val="3"/>
         </w:numPr>
-        <w:ind w:left="426"/>
-        <w:rPr>
-          <w:del w:id="80" w:author="MaiLoc" w:date="2020-09-03T23:56:00Z"/>
-          <w:color w:val="FF0000"/>
-          <w:rPrChange w:id="81" w:author="MaiLoc" w:date="2020-09-03T23:55:00Z">
+        <w:overflowPunct/>
+        <w:spacing w:line="240" w:lineRule="auto"/>
+        <w:ind w:left="0" w:firstLine="0"/>
+        <w:jc w:val="left"/>
+        <w:textAlignment w:val="auto"/>
+        <w:rPr>
+          <w:del w:id="202" w:author="Mr Tan" w:date="2020-09-07T23:04:00Z"/>
+          <w:rFonts w:ascii="Times-Roman" w:eastAsiaTheme="minorEastAsia" w:hAnsi="Times-Roman" w:cs="Times-Roman"/>
+          <w:lang w:eastAsia="ko-KR"/>
+          <w:rPrChange w:id="203" w:author="Mr Tan" w:date="2020-09-07T23:30:00Z">
             <w:rPr>
-              <w:del w:id="82" w:author="MaiLoc" w:date="2020-09-03T23:56:00Z"/>
+              <w:del w:id="204" w:author="Mr Tan" w:date="2020-09-07T23:04:00Z"/>
             </w:rPr>
           </w:rPrChange>
         </w:rPr>
-        <w:pPrChange w:id="83" w:author="MaiLoc" w:date="2020-09-03T23:55:00Z">
+        <w:pPrChange w:id="205" w:author="Mr Tan" w:date="2020-09-07T23:30:00Z">
+          <w:pPr>
+            <w:numPr>
+              <w:numId w:val="3"/>
+            </w:numPr>
+            <w:overflowPunct/>
+            <w:spacing w:line="240" w:lineRule="auto"/>
+            <w:ind w:firstLine="0"/>
+            <w:textAlignment w:val="auto"/>
+          </w:pPr>
+        </w:pPrChange>
+      </w:pPr>
+      <w:ins w:id="206" w:author="Mr Tan" w:date="2020-09-07T23:34:00Z">
+        <w:r>
+          <w:t xml:space="preserve"> The </w:t>
+        </w:r>
+      </w:ins>
+      <w:del w:id="207" w:author="Mr Tan" w:date="2020-09-07T23:31:00Z">
+        <w:r>
+          <w:rPr>
+            <w:rPrChange w:id="208" w:author="Mr Tan" w:date="2020-09-07T23:19:00Z">
+              <w:rPr/>
+            </w:rPrChange>
+          </w:rPr>
+          <w:delText>4</w:delText>
+        </w:r>
+      </w:del>
+      <w:ins w:id="209" w:author="Mr Tan" w:date="2020-09-07T23:31:00Z">
+        <w:r>
+          <w:t>Four</w:t>
+        </w:r>
+      </w:ins>
+      <w:r>
+        <w:rPr>
+          <w:rPrChange w:id="210" w:author="Mr Tan" w:date="2020-09-07T23:19:00Z">
+            <w:rPr/>
+          </w:rPrChange>
+        </w:rPr>
+        <w:t>-Bit</w:t>
+      </w:r>
+      <w:ins w:id="211" w:author="Mr Tan" w:date="2020-09-07T23:31:00Z">
+        <w:r>
+          <w:t xml:space="preserve"> </w:t>
+        </w:r>
+        <w:r>
+          <w:t>(FB)</w:t>
+        </w:r>
+      </w:ins>
+      <w:r>
+        <w:rPr>
+          <w:rPrChange w:id="212" w:author="Mr Tan" w:date="2020-09-07T23:19:00Z">
+            <w:rPr/>
+          </w:rPrChange>
+        </w:rPr>
+        <w:t xml:space="preserve"> Link estimation </w:t>
+      </w:r>
+      <w:r>
+        <w:rPr>
+          <w:rPrChange w:id="213" w:author="Mr Tan" w:date="2020-09-07T23:19:00Z">
+            <w:rPr/>
+          </w:rPrChange>
+        </w:rPr>
+        <w:t>is designed</w:t>
+      </w:r>
+      <w:r>
+        <w:rPr>
+          <w:rPrChange w:id="214" w:author="Mr Tan" w:date="2020-09-07T23:04:00Z">
+            <w:rPr/>
+          </w:rPrChange>
+        </w:rPr>
+        <w:t xml:space="preserve"> </w:t>
+      </w:r>
+      <w:ins w:id="215" w:author="Mr Tan" w:date="2020-09-07T23:20:00Z">
+        <w:r>
+          <w:t>with four bits of information</w:t>
+        </w:r>
+      </w:ins>
+      <w:ins w:id="216" w:author="Mr Tan" w:date="2020-09-07T23:22:00Z">
+        <w:r>
+          <w:t xml:space="preserve">. </w:t>
+        </w:r>
+        <w:r>
+          <w:t xml:space="preserve">The first bit is obtained from the physical layer, to identify the quality of the channel in a received packet. </w:t>
+        </w:r>
+      </w:ins>
+      <w:ins w:id="217" w:author="Mr Tan" w:date="2020-09-07T23:23:00Z">
+        <w:r>
+          <w:rPr>
+            <w:rFonts w:ascii="Times-Roman" w:eastAsiaTheme="minorEastAsia" w:hAnsi="Times-Roman" w:cs="Times-Roman"/>
+            <w:lang w:eastAsia="ko-KR"/>
+            <w:rPrChange w:id="218" w:author="Mr Tan" w:date="2020-09-07T23:27:00Z">
+              <w:rPr>
+                <w:rFonts w:ascii="Times-Roman" w:eastAsiaTheme="minorEastAsia" w:hAnsi="Times-Roman" w:cs="Times-Roman"/>
+                <w:lang w:eastAsia="ko-KR"/>
+              </w:rPr>
+            </w:rPrChange>
+          </w:rPr>
+          <w:t>The ack bit is</w:t>
+        </w:r>
+        <w:r>
+          <w:rPr>
+            <w:rFonts w:ascii="Times-Roman" w:eastAsiaTheme="minorEastAsia" w:hAnsi="Times-Roman" w:cs="Times-Roman"/>
+            <w:lang w:eastAsia="ko-KR"/>
+            <w:rPrChange w:id="219" w:author="Mr Tan" w:date="2020-09-07T23:27:00Z">
+              <w:rPr>
+                <w:rFonts w:ascii="Times-Roman" w:eastAsiaTheme="minorEastAsia" w:hAnsi="Times-Roman" w:cs="Times-Roman"/>
+                <w:lang w:eastAsia="ko-KR"/>
+              </w:rPr>
+            </w:rPrChange>
+          </w:rPr>
+          <w:t xml:space="preserve"> </w:t>
+        </w:r>
+        <w:r>
+          <w:rPr>
+            <w:rFonts w:ascii="Times-Roman" w:eastAsiaTheme="minorEastAsia" w:hAnsi="Times-Roman" w:cs="Times-Roman"/>
+            <w:lang w:eastAsia="ko-KR"/>
+            <w:rPrChange w:id="220" w:author="Mr Tan" w:date="2020-09-07T23:27:00Z">
+              <w:rPr>
+                <w:rFonts w:ascii="Times-Roman" w:eastAsiaTheme="minorEastAsia" w:hAnsi="Times-Roman" w:cs="Times-Roman"/>
+                <w:lang w:eastAsia="ko-KR"/>
+              </w:rPr>
+            </w:rPrChange>
+          </w:rPr>
+          <w:t>from the link layer and indicates whether an</w:t>
+        </w:r>
+      </w:ins>
+      <w:ins w:id="221" w:author="Mr Tan" w:date="2020-09-07T23:24:00Z">
+        <w:r>
+          <w:rPr>
+            <w:rFonts w:ascii="Times-Roman" w:eastAsiaTheme="minorEastAsia" w:hAnsi="Times-Roman" w:cs="Times-Roman"/>
+            <w:lang w:eastAsia="ko-KR"/>
+            <w:rPrChange w:id="222" w:author="Mr Tan" w:date="2020-09-07T23:27:00Z">
+              <w:rPr>
+                <w:rFonts w:ascii="Times-Roman" w:eastAsiaTheme="minorEastAsia" w:hAnsi="Times-Roman" w:cs="Times-Roman"/>
+                <w:lang w:eastAsia="ko-KR"/>
+              </w:rPr>
+            </w:rPrChange>
+          </w:rPr>
+          <w:t xml:space="preserve"> </w:t>
+        </w:r>
+        <w:r>
+          <w:rPr>
+            <w:rFonts w:ascii="Times-Roman" w:eastAsiaTheme="minorEastAsia" w:hAnsi="Times-Roman" w:cs="Times-Roman"/>
+            <w:lang w:eastAsia="ko-KR"/>
+            <w:rPrChange w:id="223" w:author="Mr Tan" w:date="2020-09-07T23:27:00Z">
+              <w:rPr>
+                <w:rFonts w:ascii="Times-Roman" w:eastAsiaTheme="minorEastAsia" w:hAnsi="Times-Roman" w:cs="Times-Roman"/>
+                <w:lang w:eastAsia="ko-KR"/>
+              </w:rPr>
+            </w:rPrChange>
+          </w:rPr>
+          <w:t>acknowledgment is received for a sent packet</w:t>
+        </w:r>
+      </w:ins>
+      <w:ins w:id="224" w:author="Mr Tan" w:date="2020-09-07T23:22:00Z">
+        <w:r>
+          <w:t xml:space="preserve">, and considers forward and backward links. The other two bits are </w:t>
+        </w:r>
+        <w:r>
+          <w:lastRenderedPageBreak/>
+          <w:t>obtained from the network layer and are useful for route decisions[P1]</w:t>
+        </w:r>
+      </w:ins>
+      <w:ins w:id="225" w:author="Mr Tan" w:date="2020-09-07T23:29:00Z">
+        <w:r>
+          <w:t>.</w:t>
+        </w:r>
+      </w:ins>
+      <w:ins w:id="226" w:author="Mr Tan" w:date="2020-09-07T23:30:00Z">
+        <w:r>
+          <w:t xml:space="preserve"> </w:t>
+        </w:r>
+      </w:ins>
+      <w:ins w:id="227" w:author="Mr Tan" w:date="2020-09-07T23:31:00Z">
+        <w:r>
+          <w:rPr>
+            <w:rFonts w:ascii="Times-Roman" w:eastAsiaTheme="minorEastAsia" w:hAnsi="Times-Roman" w:cs="Times-Roman"/>
+            <w:lang w:eastAsia="ko-KR"/>
+          </w:rPr>
+          <w:t>FB</w:t>
+        </w:r>
+      </w:ins>
+      <w:ins w:id="228" w:author="Mr Tan" w:date="2020-09-07T23:30:00Z">
+        <w:r>
+          <w:rPr>
+            <w:rFonts w:ascii="Times-Roman" w:eastAsiaTheme="minorEastAsia" w:hAnsi="Times-Roman" w:cs="Times-Roman"/>
+            <w:lang w:eastAsia="ko-KR"/>
+          </w:rPr>
+          <w:t xml:space="preserve"> </w:t>
+        </w:r>
+        <w:r>
+          <w:rPr>
+            <w:rFonts w:ascii="Times-Roman" w:eastAsiaTheme="minorEastAsia" w:hAnsi="Times-Roman" w:cs="Times-Roman"/>
+            <w:lang w:eastAsia="ko-KR"/>
+          </w:rPr>
+          <w:t>assesses link quality as an approximation of the packet</w:t>
+        </w:r>
+        <w:r>
+          <w:rPr>
+            <w:rFonts w:ascii="Times-Roman" w:eastAsiaTheme="minorEastAsia" w:hAnsi="Times-Roman" w:cs="Times-Roman"/>
+            <w:lang w:eastAsia="ko-KR"/>
+          </w:rPr>
+          <w:t xml:space="preserve"> </w:t>
+        </w:r>
+        <w:r>
+          <w:rPr>
+            <w:rFonts w:ascii="Times-Roman" w:eastAsiaTheme="minorEastAsia" w:hAnsi="Times-Roman" w:cs="Times-Roman"/>
+            <w:lang w:eastAsia="ko-KR"/>
+          </w:rPr>
+          <w:t>retransmissions count by combining two metrics (RNP and</w:t>
+        </w:r>
+        <w:r>
+          <w:rPr>
+            <w:rFonts w:ascii="Times-Roman" w:eastAsiaTheme="minorEastAsia" w:hAnsi="Times-Roman" w:cs="Times-Roman"/>
+            <w:lang w:eastAsia="ko-KR"/>
+          </w:rPr>
+          <w:t xml:space="preserve"> </w:t>
+        </w:r>
+        <w:r>
+          <w:rPr>
+            <w:rFonts w:ascii="Times-Roman" w:eastAsiaTheme="minorEastAsia" w:hAnsi="Times-Roman" w:cs="Times-Roman"/>
+            <w:lang w:eastAsia="ko-KR"/>
+          </w:rPr>
+          <w:t>WMEWMA) through the EWMA filter</w:t>
+        </w:r>
+        <w:r>
+          <w:rPr>
+            <w:rFonts w:ascii="Times-Roman" w:eastAsiaTheme="minorEastAsia" w:hAnsi="Times-Roman" w:cs="Times-Roman"/>
+            <w:lang w:eastAsia="ko-KR"/>
+          </w:rPr>
+          <w:t xml:space="preserve">. </w:t>
+        </w:r>
+      </w:ins>
+    </w:p>
+    <w:p>
+      <w:pPr>
+        <w:overflowPunct/>
+        <w:spacing w:line="240" w:lineRule="auto"/>
+        <w:ind w:firstLine="0"/>
+        <w:textAlignment w:val="auto"/>
+        <w:rPr>
+          <w:ins w:id="229" w:author="Mr Tan" w:date="2020-09-07T23:29:00Z"/>
+          <w:rPrChange w:id="230" w:author="Mr Tan" w:date="2020-09-07T23:26:00Z">
+            <w:rPr>
+              <w:ins w:id="231" w:author="Mr Tan" w:date="2020-09-07T23:29:00Z"/>
+            </w:rPr>
+          </w:rPrChange>
+        </w:rPr>
+        <w:pPrChange w:id="232" w:author="Mr Tan" w:date="2020-09-07T23:29:00Z">
           <w:pPr/>
         </w:pPrChange>
       </w:pPr>
-      <w:r>
-        <w:rPr>
-          <w:color w:val="FF0000"/>
-          <w:rPrChange w:id="84" w:author="MaiLoc" w:date="2020-09-03T23:55:00Z">
-            <w:rPr/>
-          </w:rPrChange>
-        </w:rPr>
-        <w:t>The ETX is a receiver-initiated estimator</w:t>
-      </w:r>
-      <w:r>
-        <w:rPr>
-          <w:color w:val="FF0000"/>
-          <w:rPrChange w:id="85" w:author="MaiLoc" w:date="2020-09-03T23:55:00Z">
-            <w:rPr/>
-          </w:rPrChange>
-        </w:rPr>
-        <w:t xml:space="preserve"> that use active monitoring.</w:t>
-      </w:r>
-      <w:r>
-        <w:rPr>
-          <w:color w:val="FF0000"/>
-          <w:rPrChange w:id="86" w:author="MaiLoc" w:date="2020-09-03T23:55:00Z">
-            <w:rPr/>
-          </w:rPrChange>
-        </w:rPr>
-        <w:t xml:space="preserve"> </w:t>
-      </w:r>
-      <w:r>
-        <w:rPr>
-          <w:color w:val="FF0000"/>
-          <w:rPrChange w:id="87" w:author="MaiLoc" w:date="2020-09-03T23:55:00Z">
-            <w:rPr/>
-          </w:rPrChange>
-        </w:rPr>
-        <w:t xml:space="preserve">The ETX </w:t>
-      </w:r>
-      <w:r>
-        <w:rPr>
-          <w:color w:val="FF0000"/>
-          <w:rPrChange w:id="88" w:author="MaiLoc" w:date="2020-09-03T23:55:00Z">
-            <w:rPr/>
-          </w:rPrChange>
-        </w:rPr>
-        <w:t>considers link asymmetry by estimating the PRR in both directions to calculate the PRR of the backward link and the PRR of the forward link. The</w:t>
-      </w:r>
-      <w:r>
-        <w:rPr>
-          <w:color w:val="FF0000"/>
-          <w:rPrChange w:id="89" w:author="MaiLoc" w:date="2020-09-03T23:55:00Z">
-            <w:rPr/>
-          </w:rPrChange>
-        </w:rPr>
-        <w:t xml:space="preserve"> </w:t>
-      </w:r>
-      <w:r>
-        <w:rPr>
-          <w:color w:val="FF0000"/>
-          <w:rPrChange w:id="90" w:author="MaiLoc" w:date="2020-09-03T23:55:00Z">
-            <w:rPr/>
-          </w:rPrChange>
-        </w:rPr>
-        <w:t xml:space="preserve">[] show the correlation between ETX, RSSI, and LQI for an indoor office environment, and outdoor environments, using raw values of RSSI and LQI. In the experiments, no significant correlation was found between the metrics. </w:t>
-      </w:r>
-      <w:commentRangeStart w:id="91"/>
-      <w:r>
-        <w:rPr>
-          <w:color w:val="000000" w:themeColor="text1"/>
-          <w:rPrChange w:id="92" w:author="MaiLoc" w:date="2020-09-03T23:58:00Z">
-            <w:rPr/>
-          </w:rPrChange>
-        </w:rPr>
-        <w:t>As discussed in Section 1</w:t>
-      </w:r>
-      <w:r>
-        <w:rPr>
-          <w:color w:val="000000" w:themeColor="text1"/>
-          <w:rPrChange w:id="93" w:author="MaiLoc" w:date="2020-09-03T23:58:00Z">
-            <w:rPr/>
-          </w:rPrChange>
-        </w:rPr>
-        <w:t>.2</w:t>
-      </w:r>
-      <w:r>
-        <w:rPr>
-          <w:color w:val="000000" w:themeColor="text1"/>
-          <w:rPrChange w:id="94" w:author="MaiLoc" w:date="2020-09-03T23:58:00Z">
-            <w:rPr/>
-          </w:rPrChange>
-        </w:rPr>
-        <w:t xml:space="preserve">, the raw values of RSSI and LQI are not sufficient to properly estimate the link quality. The two LQE strategies (one passive and one active) implemented in the IPv6 </w:t>
-      </w:r>
-      <w:r>
-        <w:rPr>
-          <w:color w:val="000000" w:themeColor="text1"/>
-          <w:rPrChange w:id="95" w:author="MaiLoc" w:date="2020-09-03T23:58:00Z">
-            <w:rPr/>
-          </w:rPrChange>
-        </w:rPr>
-        <w:lastRenderedPageBreak/>
-        <w:t xml:space="preserve">Routing Protocol for Low power and Lossy Networks (RPL) were evaluated in [34]. When using active estimation, probe packets are sent to calculate the ETX. In the experiments described in [34], the performance of the estimator was better when using active estimation. However, this approach imposes an overhead in the sensor nodes and on the </w:t>
-      </w:r>
-      <w:proofErr w:type="gramStart"/>
-      <w:r>
-        <w:rPr>
-          <w:color w:val="000000" w:themeColor="text1"/>
-          <w:rPrChange w:id="96" w:author="MaiLoc" w:date="2020-09-03T23:58:00Z">
-            <w:rPr/>
-          </w:rPrChange>
-        </w:rPr>
-        <w:t>network[</w:t>
-      </w:r>
-      <w:proofErr w:type="gramEnd"/>
-      <w:r>
-        <w:rPr>
-          <w:color w:val="000000" w:themeColor="text1"/>
-          <w:rPrChange w:id="97" w:author="MaiLoc" w:date="2020-09-03T23:58:00Z">
-            <w:rPr/>
-          </w:rPrChange>
-        </w:rPr>
-        <w:t>P1].</w:t>
-      </w:r>
-      <w:commentRangeEnd w:id="91"/>
-      <w:r>
-        <w:rPr>
-          <w:rStyle w:val="CommentReference"/>
-        </w:rPr>
-        <w:commentReference w:id="91"/>
-      </w:r>
+      <w:ins w:id="233" w:author="Mr Tan" w:date="2020-09-07T23:33:00Z">
+        <w:r>
+          <w:rPr>
+            <w:rFonts w:ascii="Times-Roman" w:eastAsiaTheme="minorEastAsia" w:hAnsi="Times-Roman" w:cs="Times-Roman"/>
+            <w:lang w:eastAsia="ko-KR"/>
+          </w:rPr>
+          <w:t>A simulation study was performed to compare five different LQEs (PRR, RNP, WMEWMA, ETX, and FB) on the collection tree routing protocol for smart-grid environments in [</w:t>
+        </w:r>
+      </w:ins>
+      <w:ins w:id="234" w:author="Mr Tan" w:date="2020-09-07T23:35:00Z">
+        <w:r>
+          <w:rPr>
+            <w:rFonts w:ascii="Times-Roman" w:eastAsiaTheme="minorEastAsia" w:hAnsi="Times-Roman" w:cs="Times-Roman"/>
+            <w:lang w:eastAsia="ko-KR"/>
+          </w:rPr>
+          <w:t>P1</w:t>
+        </w:r>
+      </w:ins>
+      <w:bookmarkStart w:id="235" w:name="_GoBack"/>
+      <w:bookmarkEnd w:id="235"/>
+      <w:ins w:id="236" w:author="Mr Tan" w:date="2020-09-07T23:33:00Z">
+        <w:r>
+          <w:rPr>
+            <w:rFonts w:ascii="Times-Roman" w:eastAsiaTheme="minorEastAsia" w:hAnsi="Times-Roman" w:cs="Times-Roman"/>
+            <w:lang w:eastAsia="ko-KR"/>
+          </w:rPr>
+          <w:t>]. In the simulations described in the paper, ETX and FB presented a better performance in harsh smart grid environments, since only ETX and FB consider the link asymmetry among the evaluated LQEs. However, they are not considering the burstiness link during their measurements</w:t>
+        </w:r>
+      </w:ins>
+      <w:ins w:id="237" w:author="Mr Tan" w:date="2020-09-07T23:32:00Z">
+        <w:r>
+          <w:t>.</w:t>
+        </w:r>
+      </w:ins>
     </w:p>
     <w:p>
       <w:pPr>
-        <w:pStyle w:val="ListParagraph"/>
-        <w:numPr>
-          <w:ilvl w:val="0"/>
-          <w:numId w:val="3"/>
-        </w:numPr>
-        <w:ind w:left="426"/>
-        <w:rPr>
-          <w:color w:val="FF0000"/>
-          <w:rPrChange w:id="98" w:author="MaiLoc" w:date="2020-09-03T23:56:00Z">
-            <w:rPr/>
-          </w:rPrChange>
-        </w:rPr>
-        <w:pPrChange w:id="99" w:author="MaiLoc" w:date="2020-09-03T23:56:00Z">
+        <w:ind w:firstLine="0"/>
+        <w:pPrChange w:id="238" w:author="Mr Tan" w:date="2020-09-07T23:27:00Z">
           <w:pPr/>
         </w:pPrChange>
       </w:pPr>
-      <w:r>
-        <w:rPr>
-          <w:color w:val="FF0000"/>
-          <w:rPrChange w:id="100" w:author="MaiLoc" w:date="2020-09-03T23:56:00Z">
-            <w:rPr/>
-          </w:rPrChange>
-        </w:rPr>
-        <w:t xml:space="preserve">4-Bit Link estimation </w:t>
-      </w:r>
-      <w:r>
-        <w:rPr>
-          <w:color w:val="FF0000"/>
-          <w:rPrChange w:id="101" w:author="MaiLoc" w:date="2020-09-03T23:56:00Z">
-            <w:rPr/>
-          </w:rPrChange>
-        </w:rPr>
-        <w:t xml:space="preserve">is designed </w:t>
-      </w:r>
     </w:p>
-    <w:p/>
     <w:sectPr>
       <w:pgSz w:w="12240" w:h="15840"/>
       <w:pgMar w:top="1440" w:right="1440" w:bottom="1440" w:left="1440" w:header="720" w:footer="720" w:gutter="0"/>
@@ -1343,8 +2072,8 @@
 </file>
 
 <file path=word/comments.xml><?xml version="1.0" encoding="utf-8"?>
-<w:comments xmlns:wpc="http://schemas.microsoft.com/office/word/2010/wordprocessingCanvas" xmlns:mc="http://schemas.openxmlformats.org/markup-compatibility/2006" xmlns:o="urn:schemas-microsoft-com:office:office" xmlns:r="http://schemas.openxmlformats.org/officeDocument/2006/relationships" xmlns:m="http://schemas.openxmlformats.org/officeDocument/2006/math" xmlns:v="urn:schemas-microsoft-com:vml" xmlns:wp14="http://schemas.microsoft.com/office/word/2010/wordprocessingDrawing" xmlns:wp="http://schemas.openxmlformats.org/drawingml/2006/wordprocessingDrawing" xmlns:w10="urn:schemas-microsoft-com:office:word" xmlns:w="http://schemas.openxmlformats.org/wordprocessingml/2006/main" xmlns:w14="http://schemas.microsoft.com/office/word/2010/wordml" xmlns:w15="http://schemas.microsoft.com/office/word/2012/wordml" xmlns:wpg="http://schemas.microsoft.com/office/word/2010/wordprocessingGroup" xmlns:wpi="http://schemas.microsoft.com/office/word/2010/wordprocessingInk" xmlns:wne="http://schemas.microsoft.com/office/word/2006/wordml" xmlns:wps="http://schemas.microsoft.com/office/word/2010/wordprocessingShape" mc:Ignorable="w14 w15 wp14">
-  <w:comment w:id="35" w:author="MaiLoc" w:date="2020-09-03T23:39:00Z" w:initials="M">
+<w:comments xmlns:wpc="http://schemas.microsoft.com/office/word/2010/wordprocessingCanvas" xmlns:cx="http://schemas.microsoft.com/office/drawing/2014/chartex" xmlns:cx1="http://schemas.microsoft.com/office/drawing/2015/9/8/chartex" xmlns:cx2="http://schemas.microsoft.com/office/drawing/2015/10/21/chartex" xmlns:cx3="http://schemas.microsoft.com/office/drawing/2016/5/9/chartex" xmlns:cx4="http://schemas.microsoft.com/office/drawing/2016/5/10/chartex" xmlns:cx5="http://schemas.microsoft.com/office/drawing/2016/5/11/chartex" xmlns:cx6="http://schemas.microsoft.com/office/drawing/2016/5/12/chartex" xmlns:cx7="http://schemas.microsoft.com/office/drawing/2016/5/13/chartex" xmlns:cx8="http://schemas.microsoft.com/office/drawing/2016/5/14/chartex" xmlns:mc="http://schemas.openxmlformats.org/markup-compatibility/2006" xmlns:aink="http://schemas.microsoft.com/office/drawing/2016/ink" xmlns:am3d="http://schemas.microsoft.com/office/drawing/2017/model3d" xmlns:o="urn:schemas-microsoft-com:office:office" xmlns:r="http://schemas.openxmlformats.org/officeDocument/2006/relationships" xmlns:m="http://schemas.openxmlformats.org/officeDocument/2006/math" xmlns:v="urn:schemas-microsoft-com:vml" xmlns:wp14="http://schemas.microsoft.com/office/word/2010/wordprocessingDrawing" xmlns:wp="http://schemas.openxmlformats.org/drawingml/2006/wordprocessingDrawing" xmlns:w10="urn:schemas-microsoft-com:office:word" xmlns:w="http://schemas.openxmlformats.org/wordprocessingml/2006/main" xmlns:w14="http://schemas.microsoft.com/office/word/2010/wordml" xmlns:w15="http://schemas.microsoft.com/office/word/2012/wordml" xmlns:w16cid="http://schemas.microsoft.com/office/word/2016/wordml/cid" xmlns:w16se="http://schemas.microsoft.com/office/word/2015/wordml/symex" xmlns:wpg="http://schemas.microsoft.com/office/word/2010/wordprocessingGroup" xmlns:wpi="http://schemas.microsoft.com/office/word/2010/wordprocessingInk" xmlns:wne="http://schemas.microsoft.com/office/word/2006/wordml" xmlns:wps="http://schemas.microsoft.com/office/word/2010/wordprocessingShape" mc:Ignorable="w14 w15 w16se w16cid wp14">
+  <w:comment w:id="53" w:author="MaiLoc" w:date="2020-09-03T23:39:00Z" w:initials="M">
     <w:p>
       <w:pPr>
         <w:pStyle w:val="CommentText"/>
@@ -1355,35 +2084,9 @@
         </w:rPr>
         <w:annotationRef/>
       </w:r>
-      <w:proofErr w:type="spellStart"/>
-      <w:r>
-        <w:t>Cần</w:t>
-      </w:r>
-      <w:proofErr w:type="spellEnd"/>
-      <w:r>
-        <w:t xml:space="preserve"> </w:t>
-      </w:r>
-      <w:proofErr w:type="spellStart"/>
-      <w:r>
-        <w:t>viết</w:t>
-      </w:r>
-      <w:proofErr w:type="spellEnd"/>
-      <w:r>
-        <w:t xml:space="preserve"> </w:t>
-      </w:r>
-      <w:proofErr w:type="spellStart"/>
-      <w:r>
-        <w:t>rõ</w:t>
-      </w:r>
-      <w:proofErr w:type="spellEnd"/>
-      <w:r>
-        <w:t xml:space="preserve"> </w:t>
-      </w:r>
-      <w:proofErr w:type="spellStart"/>
-      <w:r>
-        <w:t>hơn</w:t>
-      </w:r>
-      <w:proofErr w:type="spellEnd"/>
+      <w:r>
+        <w:t>Cần viết rõ hơn</w:t>
+      </w:r>
     </w:p>
     <w:p>
       <w:pPr>
@@ -1391,7 +2094,7 @@
       </w:pPr>
     </w:p>
   </w:comment>
-  <w:comment w:id="39" w:author="MaiLoc" w:date="2020-09-03T23:36:00Z" w:initials="M">
+  <w:comment w:id="57" w:author="MaiLoc" w:date="2020-09-03T23:36:00Z" w:initials="M">
     <w:p>
       <w:pPr>
         <w:pStyle w:val="CommentText"/>
@@ -1402,22 +2105,12 @@
         </w:rPr>
         <w:annotationRef/>
       </w:r>
-      <w:proofErr w:type="spellStart"/>
-      <w:r>
-        <w:t>Nên</w:t>
-      </w:r>
-      <w:proofErr w:type="spellEnd"/>
-      <w:r>
-        <w:t xml:space="preserve"> </w:t>
-      </w:r>
-      <w:proofErr w:type="spellStart"/>
-      <w:r>
-        <w:t>bỏ</w:t>
-      </w:r>
-      <w:proofErr w:type="spellEnd"/>
+      <w:r>
+        <w:t>Nên bỏ</w:t>
+      </w:r>
     </w:p>
   </w:comment>
-  <w:comment w:id="43" w:author="MaiLoc" w:date="2020-09-03T23:37:00Z" w:initials="M">
+  <w:comment w:id="61" w:author="MaiLoc" w:date="2020-09-03T23:37:00Z" w:initials="M">
     <w:p>
       <w:pPr>
         <w:pStyle w:val="CommentText"/>
@@ -1433,7 +2126,7 @@
       </w:r>
     </w:p>
   </w:comment>
-  <w:comment w:id="55" w:author="MaiLoc" w:date="2020-09-03T23:45:00Z" w:initials="M">
+  <w:comment w:id="73" w:author="MaiLoc" w:date="2020-09-03T23:45:00Z" w:initials="M">
     <w:p>
       <w:pPr>
         <w:pStyle w:val="CommentText"/>
@@ -1444,22 +2137,12 @@
         </w:rPr>
         <w:annotationRef/>
       </w:r>
-      <w:proofErr w:type="spellStart"/>
-      <w:r>
-        <w:t>Nên</w:t>
-      </w:r>
-      <w:proofErr w:type="spellEnd"/>
-      <w:r>
-        <w:t xml:space="preserve"> </w:t>
-      </w:r>
-      <w:proofErr w:type="spellStart"/>
-      <w:r>
-        <w:t>bỏ</w:t>
-      </w:r>
-      <w:proofErr w:type="spellEnd"/>
+      <w:r>
+        <w:t>Nên bỏ</w:t>
+      </w:r>
     </w:p>
   </w:comment>
-  <w:comment w:id="61" w:author="MaiLoc" w:date="2020-09-03T23:48:00Z" w:initials="M">
+  <w:comment w:id="78" w:author="MaiLoc" w:date="2020-09-03T23:48:00Z" w:initials="M">
     <w:p>
       <w:pPr>
         <w:pStyle w:val="CommentText"/>
@@ -1470,27 +2153,9 @@
         </w:rPr>
         <w:annotationRef/>
       </w:r>
-      <w:proofErr w:type="spellStart"/>
-      <w:r>
-        <w:t>Từ</w:t>
-      </w:r>
-      <w:proofErr w:type="spellEnd"/>
-      <w:r>
-        <w:t xml:space="preserve"> </w:t>
-      </w:r>
-      <w:proofErr w:type="spellStart"/>
-      <w:r>
-        <w:t>viết</w:t>
-      </w:r>
-      <w:proofErr w:type="spellEnd"/>
-      <w:r>
-        <w:t xml:space="preserve"> </w:t>
-      </w:r>
-      <w:proofErr w:type="spellStart"/>
-      <w:r>
-        <w:t>tắt</w:t>
-      </w:r>
-      <w:proofErr w:type="spellEnd"/>
+      <w:r>
+        <w:t>Từ viết tắt</w:t>
+      </w:r>
     </w:p>
     <w:p>
       <w:pPr>
@@ -1498,7 +2163,7 @@
       </w:pPr>
     </w:p>
   </w:comment>
-  <w:comment w:id="75" w:author="MaiLoc" w:date="2020-09-03T23:53:00Z" w:initials="M">
+  <w:comment w:id="117" w:author="MaiLoc" w:date="2020-09-03T23:53:00Z" w:initials="M">
     <w:p>
       <w:pPr>
         <w:pStyle w:val="CommentText"/>
@@ -1509,70 +2174,12 @@
         </w:rPr>
         <w:annotationRef/>
       </w:r>
-      <w:proofErr w:type="spellStart"/>
-      <w:r>
-        <w:t>Có</w:t>
-      </w:r>
-      <w:proofErr w:type="spellEnd"/>
-      <w:r>
-        <w:t xml:space="preserve"> 1 </w:t>
-      </w:r>
-      <w:proofErr w:type="spellStart"/>
-      <w:r>
-        <w:t>câu</w:t>
-      </w:r>
-      <w:proofErr w:type="spellEnd"/>
-      <w:r>
-        <w:t xml:space="preserve"> </w:t>
-      </w:r>
-      <w:proofErr w:type="spellStart"/>
-      <w:r>
-        <w:t>tương</w:t>
-      </w:r>
-      <w:proofErr w:type="spellEnd"/>
-      <w:r>
-        <w:t xml:space="preserve"> </w:t>
-      </w:r>
-      <w:proofErr w:type="spellStart"/>
-      <w:r>
-        <w:t>tự</w:t>
-      </w:r>
-      <w:proofErr w:type="spellEnd"/>
-      <w:r>
-        <w:t xml:space="preserve"> </w:t>
-      </w:r>
-      <w:proofErr w:type="spellStart"/>
-      <w:r>
-        <w:t>bên</w:t>
-      </w:r>
-      <w:proofErr w:type="spellEnd"/>
-      <w:r>
-        <w:t xml:space="preserve"> </w:t>
-      </w:r>
-      <w:proofErr w:type="spellStart"/>
-      <w:r>
-        <w:t>trên</w:t>
-      </w:r>
-      <w:proofErr w:type="spellEnd"/>
-      <w:r>
-        <w:t xml:space="preserve"> </w:t>
-      </w:r>
-      <w:proofErr w:type="spellStart"/>
-      <w:r>
-        <w:t>nên</w:t>
-      </w:r>
-      <w:proofErr w:type="spellEnd"/>
-      <w:r>
-        <w:t xml:space="preserve"> </w:t>
-      </w:r>
-      <w:proofErr w:type="spellStart"/>
-      <w:r>
-        <w:t>bỏ</w:t>
-      </w:r>
-      <w:proofErr w:type="spellEnd"/>
+      <w:r>
+        <w:t>Có 1 câu tương tự bên trên nên bỏ</w:t>
+      </w:r>
     </w:p>
   </w:comment>
-  <w:comment w:id="91" w:author="MaiLoc" w:date="2020-09-03T23:58:00Z" w:initials="M">
+  <w:comment w:id="194" w:author="MaiLoc" w:date="2020-09-03T23:58:00Z" w:initials="M">
     <w:p>
       <w:pPr>
         <w:pStyle w:val="CommentText"/>
@@ -1584,52 +2191,15 @@
         <w:annotationRef/>
       </w:r>
       <w:r>
-        <w:t xml:space="preserve">Ns </w:t>
-      </w:r>
-      <w:proofErr w:type="spellStart"/>
-      <w:r>
-        <w:t>về</w:t>
-      </w:r>
-      <w:proofErr w:type="spellEnd"/>
-      <w:r>
-        <w:t xml:space="preserve"> ETX </w:t>
-      </w:r>
-      <w:proofErr w:type="spellStart"/>
-      <w:r>
-        <w:t>có</w:t>
-      </w:r>
-      <w:proofErr w:type="spellEnd"/>
-      <w:r>
-        <w:t xml:space="preserve"> </w:t>
-      </w:r>
-      <w:proofErr w:type="spellStart"/>
-      <w:r>
-        <w:t>nói</w:t>
-      </w:r>
-      <w:proofErr w:type="spellEnd"/>
-      <w:r>
-        <w:t xml:space="preserve"> </w:t>
-      </w:r>
-      <w:proofErr w:type="spellStart"/>
-      <w:r>
-        <w:t>về</w:t>
-      </w:r>
-      <w:proofErr w:type="spellEnd"/>
-      <w:r>
-        <w:t xml:space="preserve"> LQE vs RSSI, LQI </w:t>
-      </w:r>
-      <w:proofErr w:type="spellStart"/>
-      <w:r>
-        <w:t>đâu</w:t>
-      </w:r>
-      <w:proofErr w:type="spellEnd"/>
+        <w:t>Ns về ETX có nói về LQE vs RSSI, LQI đâu</w:t>
+      </w:r>
     </w:p>
   </w:comment>
 </w:comments>
 </file>
 
 <file path=word/commentsExtended.xml><?xml version="1.0" encoding="utf-8"?>
-<w15:commentsEx xmlns:wpc="http://schemas.microsoft.com/office/word/2010/wordprocessingCanvas" xmlns:mc="http://schemas.openxmlformats.org/markup-compatibility/2006" xmlns:o="urn:schemas-microsoft-com:office:office" xmlns:r="http://schemas.openxmlformats.org/officeDocument/2006/relationships" xmlns:m="http://schemas.openxmlformats.org/officeDocument/2006/math" xmlns:v="urn:schemas-microsoft-com:vml" xmlns:wp14="http://schemas.microsoft.com/office/word/2010/wordprocessingDrawing" xmlns:wp="http://schemas.openxmlformats.org/drawingml/2006/wordprocessingDrawing" xmlns:w10="urn:schemas-microsoft-com:office:word" xmlns:w="http://schemas.openxmlformats.org/wordprocessingml/2006/main" xmlns:w14="http://schemas.microsoft.com/office/word/2010/wordml" xmlns:w15="http://schemas.microsoft.com/office/word/2012/wordml" xmlns:wpg="http://schemas.microsoft.com/office/word/2010/wordprocessingGroup" xmlns:wpi="http://schemas.microsoft.com/office/word/2010/wordprocessingInk" xmlns:wne="http://schemas.microsoft.com/office/word/2006/wordml" xmlns:wps="http://schemas.microsoft.com/office/word/2010/wordprocessingShape" mc:Ignorable="w14 w15 wp14">
+<w15:commentsEx xmlns:wpc="http://schemas.microsoft.com/office/word/2010/wordprocessingCanvas" xmlns:cx="http://schemas.microsoft.com/office/drawing/2014/chartex" xmlns:cx1="http://schemas.microsoft.com/office/drawing/2015/9/8/chartex" xmlns:cx2="http://schemas.microsoft.com/office/drawing/2015/10/21/chartex" xmlns:cx3="http://schemas.microsoft.com/office/drawing/2016/5/9/chartex" xmlns:cx4="http://schemas.microsoft.com/office/drawing/2016/5/10/chartex" xmlns:cx5="http://schemas.microsoft.com/office/drawing/2016/5/11/chartex" xmlns:cx6="http://schemas.microsoft.com/office/drawing/2016/5/12/chartex" xmlns:cx7="http://schemas.microsoft.com/office/drawing/2016/5/13/chartex" xmlns:cx8="http://schemas.microsoft.com/office/drawing/2016/5/14/chartex" xmlns:mc="http://schemas.openxmlformats.org/markup-compatibility/2006" xmlns:aink="http://schemas.microsoft.com/office/drawing/2016/ink" xmlns:am3d="http://schemas.microsoft.com/office/drawing/2017/model3d" xmlns:o="urn:schemas-microsoft-com:office:office" xmlns:r="http://schemas.openxmlformats.org/officeDocument/2006/relationships" xmlns:m="http://schemas.openxmlformats.org/officeDocument/2006/math" xmlns:v="urn:schemas-microsoft-com:vml" xmlns:wp14="http://schemas.microsoft.com/office/word/2010/wordprocessingDrawing" xmlns:wp="http://schemas.openxmlformats.org/drawingml/2006/wordprocessingDrawing" xmlns:w10="urn:schemas-microsoft-com:office:word" xmlns:w="http://schemas.openxmlformats.org/wordprocessingml/2006/main" xmlns:w14="http://schemas.microsoft.com/office/word/2010/wordml" xmlns:w15="http://schemas.microsoft.com/office/word/2012/wordml" xmlns:w16cid="http://schemas.microsoft.com/office/word/2016/wordml/cid" xmlns:w16se="http://schemas.microsoft.com/office/word/2015/wordml/symex" xmlns:wpg="http://schemas.microsoft.com/office/word/2010/wordprocessingGroup" xmlns:wpi="http://schemas.microsoft.com/office/word/2010/wordprocessingInk" xmlns:wne="http://schemas.microsoft.com/office/word/2006/wordml" xmlns:wps="http://schemas.microsoft.com/office/word/2010/wordprocessingShape" mc:Ignorable="w14 w15 w16se w16cid wp14">
   <w15:commentEx w15:paraId="16AFE9EC" w15:done="0"/>
   <w15:commentEx w15:paraId="7D4A66AD" w15:done="0"/>
   <w15:commentEx w15:paraId="18A0F7CD" w15:done="0"/>
@@ -1640,9 +2210,21 @@
 </w15:commentsEx>
 </file>
 
+<file path=word/commentsIds.xml><?xml version="1.0" encoding="utf-8"?>
+<w16cid:commentsIds xmlns:wpc="http://schemas.microsoft.com/office/word/2010/wordprocessingCanvas" xmlns:cx="http://schemas.microsoft.com/office/drawing/2014/chartex" xmlns:cx1="http://schemas.microsoft.com/office/drawing/2015/9/8/chartex" xmlns:cx2="http://schemas.microsoft.com/office/drawing/2015/10/21/chartex" xmlns:cx3="http://schemas.microsoft.com/office/drawing/2016/5/9/chartex" xmlns:cx4="http://schemas.microsoft.com/office/drawing/2016/5/10/chartex" xmlns:cx5="http://schemas.microsoft.com/office/drawing/2016/5/11/chartex" xmlns:cx6="http://schemas.microsoft.com/office/drawing/2016/5/12/chartex" xmlns:cx7="http://schemas.microsoft.com/office/drawing/2016/5/13/chartex" xmlns:cx8="http://schemas.microsoft.com/office/drawing/2016/5/14/chartex" xmlns:mc="http://schemas.openxmlformats.org/markup-compatibility/2006" xmlns:aink="http://schemas.microsoft.com/office/drawing/2016/ink" xmlns:am3d="http://schemas.microsoft.com/office/drawing/2017/model3d" xmlns:o="urn:schemas-microsoft-com:office:office" xmlns:r="http://schemas.openxmlformats.org/officeDocument/2006/relationships" xmlns:m="http://schemas.openxmlformats.org/officeDocument/2006/math" xmlns:v="urn:schemas-microsoft-com:vml" xmlns:wp14="http://schemas.microsoft.com/office/word/2010/wordprocessingDrawing" xmlns:wp="http://schemas.openxmlformats.org/drawingml/2006/wordprocessingDrawing" xmlns:w10="urn:schemas-microsoft-com:office:word" xmlns:w="http://schemas.openxmlformats.org/wordprocessingml/2006/main" xmlns:w14="http://schemas.microsoft.com/office/word/2010/wordml" xmlns:w15="http://schemas.microsoft.com/office/word/2012/wordml" xmlns:w16cid="http://schemas.microsoft.com/office/word/2016/wordml/cid" xmlns:w16se="http://schemas.microsoft.com/office/word/2015/wordml/symex" xmlns:wpg="http://schemas.microsoft.com/office/word/2010/wordprocessingGroup" xmlns:wpi="http://schemas.microsoft.com/office/word/2010/wordprocessingInk" xmlns:wne="http://schemas.microsoft.com/office/word/2006/wordml" xmlns:wps="http://schemas.microsoft.com/office/word/2010/wordprocessingShape" mc:Ignorable="w14 w15 w16se w16cid wp14">
+  <w16cid:commentId w16cid:paraId="16AFE9EC" w16cid:durableId="23013895"/>
+  <w16cid:commentId w16cid:paraId="7D4A66AD" w16cid:durableId="23013896"/>
+  <w16cid:commentId w16cid:paraId="18A0F7CD" w16cid:durableId="23013897"/>
+  <w16cid:commentId w16cid:paraId="22CE9ED2" w16cid:durableId="23013898"/>
+  <w16cid:commentId w16cid:paraId="5400788C" w16cid:durableId="23013899"/>
+  <w16cid:commentId w16cid:paraId="13543E65" w16cid:durableId="2301389A"/>
+  <w16cid:commentId w16cid:paraId="53D9183C" w16cid:durableId="2301389B"/>
+</w16cid:commentsIds>
+</file>
+
 <file path=word/numbering.xml><?xml version="1.0" encoding="utf-8"?>
-<w:numbering xmlns:wpc="http://schemas.microsoft.com/office/word/2010/wordprocessingCanvas" xmlns:mc="http://schemas.openxmlformats.org/markup-compatibility/2006" xmlns:o="urn:schemas-microsoft-com:office:office" xmlns:r="http://schemas.openxmlformats.org/officeDocument/2006/relationships" xmlns:m="http://schemas.openxmlformats.org/officeDocument/2006/math" xmlns:v="urn:schemas-microsoft-com:vml" xmlns:wp14="http://schemas.microsoft.com/office/word/2010/wordprocessingDrawing" xmlns:wp="http://schemas.openxmlformats.org/drawingml/2006/wordprocessingDrawing" xmlns:w10="urn:schemas-microsoft-com:office:word" xmlns:w="http://schemas.openxmlformats.org/wordprocessingml/2006/main" xmlns:w14="http://schemas.microsoft.com/office/word/2010/wordml" xmlns:w15="http://schemas.microsoft.com/office/word/2012/wordml" xmlns:wpg="http://schemas.microsoft.com/office/word/2010/wordprocessingGroup" xmlns:wpi="http://schemas.microsoft.com/office/word/2010/wordprocessingInk" xmlns:wne="http://schemas.microsoft.com/office/word/2006/wordml" xmlns:wps="http://schemas.microsoft.com/office/word/2010/wordprocessingShape" mc:Ignorable="w14 w15 wp14">
-  <w:abstractNum w:abstractNumId="0">
+<w:numbering xmlns:wpc="http://schemas.microsoft.com/office/word/2010/wordprocessingCanvas" xmlns:cx="http://schemas.microsoft.com/office/drawing/2014/chartex" xmlns:cx1="http://schemas.microsoft.com/office/drawing/2015/9/8/chartex" xmlns:cx2="http://schemas.microsoft.com/office/drawing/2015/10/21/chartex" xmlns:cx3="http://schemas.microsoft.com/office/drawing/2016/5/9/chartex" xmlns:cx4="http://schemas.microsoft.com/office/drawing/2016/5/10/chartex" xmlns:cx5="http://schemas.microsoft.com/office/drawing/2016/5/11/chartex" xmlns:cx6="http://schemas.microsoft.com/office/drawing/2016/5/12/chartex" xmlns:cx7="http://schemas.microsoft.com/office/drawing/2016/5/13/chartex" xmlns:cx8="http://schemas.microsoft.com/office/drawing/2016/5/14/chartex" xmlns:mc="http://schemas.openxmlformats.org/markup-compatibility/2006" xmlns:aink="http://schemas.microsoft.com/office/drawing/2016/ink" xmlns:am3d="http://schemas.microsoft.com/office/drawing/2017/model3d" xmlns:o="urn:schemas-microsoft-com:office:office" xmlns:r="http://schemas.openxmlformats.org/officeDocument/2006/relationships" xmlns:m="http://schemas.openxmlformats.org/officeDocument/2006/math" xmlns:v="urn:schemas-microsoft-com:vml" xmlns:wp14="http://schemas.microsoft.com/office/word/2010/wordprocessingDrawing" xmlns:wp="http://schemas.openxmlformats.org/drawingml/2006/wordprocessingDrawing" xmlns:w10="urn:schemas-microsoft-com:office:word" xmlns:w="http://schemas.openxmlformats.org/wordprocessingml/2006/main" xmlns:w14="http://schemas.microsoft.com/office/word/2010/wordml" xmlns:w15="http://schemas.microsoft.com/office/word/2012/wordml" xmlns:w16cid="http://schemas.microsoft.com/office/word/2016/wordml/cid" xmlns:w16se="http://schemas.microsoft.com/office/word/2015/wordml/symex" xmlns:wpg="http://schemas.microsoft.com/office/word/2010/wordprocessingGroup" xmlns:wpi="http://schemas.microsoft.com/office/word/2010/wordprocessingInk" xmlns:wne="http://schemas.microsoft.com/office/word/2006/wordml" xmlns:wps="http://schemas.microsoft.com/office/word/2010/wordprocessingShape" mc:Ignorable="w14 w15 w16se w16cid wp14">
+  <w:abstractNum w:abstractNumId="0" w15:restartNumberingAfterBreak="0">
     <w:nsid w:val="0EFE4909"/>
     <w:multiLevelType w:val="hybridMultilevel"/>
     <w:tmpl w:val="57F86246"/>
@@ -1755,17 +2337,17 @@
       </w:rPr>
     </w:lvl>
   </w:abstractNum>
-  <w:abstractNum w:abstractNumId="1">
-    <w:nsid w:val="4A4462DB"/>
+  <w:abstractNum w:abstractNumId="1" w15:restartNumberingAfterBreak="0">
+    <w:nsid w:val="2CF31B1A"/>
     <w:multiLevelType w:val="hybridMultilevel"/>
-    <w:tmpl w:val="4CAA98FA"/>
+    <w:tmpl w:val="E0AE1DC4"/>
     <w:lvl w:ilvl="0" w:tplc="04090001">
       <w:start w:val="1"/>
       <w:numFmt w:val="bullet"/>
       <w:lvlText w:val=""/>
       <w:lvlJc w:val="left"/>
       <w:pPr>
-        <w:ind w:left="947" w:hanging="360"/>
+        <w:ind w:left="1667" w:hanging="360"/>
       </w:pPr>
       <w:rPr>
         <w:rFonts w:ascii="Symbol" w:hAnsi="Symbol" w:hint="default"/>
@@ -1777,7 +2359,7 @@
       <w:lvlText w:val="o"/>
       <w:lvlJc w:val="left"/>
       <w:pPr>
-        <w:ind w:left="1667" w:hanging="360"/>
+        <w:ind w:left="2387" w:hanging="360"/>
       </w:pPr>
       <w:rPr>
         <w:rFonts w:ascii="Courier New" w:hAnsi="Courier New" w:cs="Courier New" w:hint="default"/>
@@ -1789,7 +2371,7 @@
       <w:lvlText w:val=""/>
       <w:lvlJc w:val="left"/>
       <w:pPr>
-        <w:ind w:left="2387" w:hanging="360"/>
+        <w:ind w:left="3107" w:hanging="360"/>
       </w:pPr>
       <w:rPr>
         <w:rFonts w:ascii="Wingdings" w:hAnsi="Wingdings" w:hint="default"/>
@@ -1801,7 +2383,7 @@
       <w:lvlText w:val=""/>
       <w:lvlJc w:val="left"/>
       <w:pPr>
-        <w:ind w:left="3107" w:hanging="360"/>
+        <w:ind w:left="3827" w:hanging="360"/>
       </w:pPr>
       <w:rPr>
         <w:rFonts w:ascii="Symbol" w:hAnsi="Symbol" w:hint="default"/>
@@ -1813,7 +2395,7 @@
       <w:lvlText w:val="o"/>
       <w:lvlJc w:val="left"/>
       <w:pPr>
-        <w:ind w:left="3827" w:hanging="360"/>
+        <w:ind w:left="4547" w:hanging="360"/>
       </w:pPr>
       <w:rPr>
         <w:rFonts w:ascii="Courier New" w:hAnsi="Courier New" w:cs="Courier New" w:hint="default"/>
@@ -1825,7 +2407,7 @@
       <w:lvlText w:val=""/>
       <w:lvlJc w:val="left"/>
       <w:pPr>
-        <w:ind w:left="4547" w:hanging="360"/>
+        <w:ind w:left="5267" w:hanging="360"/>
       </w:pPr>
       <w:rPr>
         <w:rFonts w:ascii="Wingdings" w:hAnsi="Wingdings" w:hint="default"/>
@@ -1837,7 +2419,7 @@
       <w:lvlText w:val=""/>
       <w:lvlJc w:val="left"/>
       <w:pPr>
-        <w:ind w:left="5267" w:hanging="360"/>
+        <w:ind w:left="5987" w:hanging="360"/>
       </w:pPr>
       <w:rPr>
         <w:rFonts w:ascii="Symbol" w:hAnsi="Symbol" w:hint="default"/>
@@ -1849,7 +2431,7 @@
       <w:lvlText w:val="o"/>
       <w:lvlJc w:val="left"/>
       <w:pPr>
-        <w:ind w:left="5987" w:hanging="360"/>
+        <w:ind w:left="6707" w:hanging="360"/>
       </w:pPr>
       <w:rPr>
         <w:rFonts w:ascii="Courier New" w:hAnsi="Courier New" w:cs="Courier New" w:hint="default"/>
@@ -1861,14 +2443,127 @@
       <w:lvlText w:val=""/>
       <w:lvlJc w:val="left"/>
       <w:pPr>
-        <w:ind w:left="6707" w:hanging="360"/>
+        <w:ind w:left="7427" w:hanging="360"/>
       </w:pPr>
       <w:rPr>
         <w:rFonts w:ascii="Wingdings" w:hAnsi="Wingdings" w:hint="default"/>
       </w:rPr>
     </w:lvl>
   </w:abstractNum>
-  <w:abstractNum w:abstractNumId="2">
+  <w:abstractNum w:abstractNumId="2" w15:restartNumberingAfterBreak="0">
+    <w:nsid w:val="4A4462DB"/>
+    <w:multiLevelType w:val="hybridMultilevel"/>
+    <w:tmpl w:val="4CAA98FA"/>
+    <w:lvl w:ilvl="0" w:tplc="04090001">
+      <w:start w:val="1"/>
+      <w:numFmt w:val="bullet"/>
+      <w:lvlText w:val=""/>
+      <w:lvlJc w:val="left"/>
+      <w:pPr>
+        <w:ind w:left="947" w:hanging="360"/>
+      </w:pPr>
+      <w:rPr>
+        <w:rFonts w:ascii="Symbol" w:hAnsi="Symbol" w:hint="default"/>
+      </w:rPr>
+    </w:lvl>
+    <w:lvl w:ilvl="1" w:tplc="04090003" w:tentative="1">
+      <w:start w:val="1"/>
+      <w:numFmt w:val="bullet"/>
+      <w:lvlText w:val="o"/>
+      <w:lvlJc w:val="left"/>
+      <w:pPr>
+        <w:ind w:left="1667" w:hanging="360"/>
+      </w:pPr>
+      <w:rPr>
+        <w:rFonts w:ascii="Courier New" w:hAnsi="Courier New" w:cs="Courier New" w:hint="default"/>
+      </w:rPr>
+    </w:lvl>
+    <w:lvl w:ilvl="2" w:tplc="04090005" w:tentative="1">
+      <w:start w:val="1"/>
+      <w:numFmt w:val="bullet"/>
+      <w:lvlText w:val=""/>
+      <w:lvlJc w:val="left"/>
+      <w:pPr>
+        <w:ind w:left="2387" w:hanging="360"/>
+      </w:pPr>
+      <w:rPr>
+        <w:rFonts w:ascii="Wingdings" w:hAnsi="Wingdings" w:hint="default"/>
+      </w:rPr>
+    </w:lvl>
+    <w:lvl w:ilvl="3" w:tplc="04090001" w:tentative="1">
+      <w:start w:val="1"/>
+      <w:numFmt w:val="bullet"/>
+      <w:lvlText w:val=""/>
+      <w:lvlJc w:val="left"/>
+      <w:pPr>
+        <w:ind w:left="3107" w:hanging="360"/>
+      </w:pPr>
+      <w:rPr>
+        <w:rFonts w:ascii="Symbol" w:hAnsi="Symbol" w:hint="default"/>
+      </w:rPr>
+    </w:lvl>
+    <w:lvl w:ilvl="4" w:tplc="04090003" w:tentative="1">
+      <w:start w:val="1"/>
+      <w:numFmt w:val="bullet"/>
+      <w:lvlText w:val="o"/>
+      <w:lvlJc w:val="left"/>
+      <w:pPr>
+        <w:ind w:left="3827" w:hanging="360"/>
+      </w:pPr>
+      <w:rPr>
+        <w:rFonts w:ascii="Courier New" w:hAnsi="Courier New" w:cs="Courier New" w:hint="default"/>
+      </w:rPr>
+    </w:lvl>
+    <w:lvl w:ilvl="5" w:tplc="04090005" w:tentative="1">
+      <w:start w:val="1"/>
+      <w:numFmt w:val="bullet"/>
+      <w:lvlText w:val=""/>
+      <w:lvlJc w:val="left"/>
+      <w:pPr>
+        <w:ind w:left="4547" w:hanging="360"/>
+      </w:pPr>
+      <w:rPr>
+        <w:rFonts w:ascii="Wingdings" w:hAnsi="Wingdings" w:hint="default"/>
+      </w:rPr>
+    </w:lvl>
+    <w:lvl w:ilvl="6" w:tplc="04090001" w:tentative="1">
+      <w:start w:val="1"/>
+      <w:numFmt w:val="bullet"/>
+      <w:lvlText w:val=""/>
+      <w:lvlJc w:val="left"/>
+      <w:pPr>
+        <w:ind w:left="5267" w:hanging="360"/>
+      </w:pPr>
+      <w:rPr>
+        <w:rFonts w:ascii="Symbol" w:hAnsi="Symbol" w:hint="default"/>
+      </w:rPr>
+    </w:lvl>
+    <w:lvl w:ilvl="7" w:tplc="04090003" w:tentative="1">
+      <w:start w:val="1"/>
+      <w:numFmt w:val="bullet"/>
+      <w:lvlText w:val="o"/>
+      <w:lvlJc w:val="left"/>
+      <w:pPr>
+        <w:ind w:left="5987" w:hanging="360"/>
+      </w:pPr>
+      <w:rPr>
+        <w:rFonts w:ascii="Courier New" w:hAnsi="Courier New" w:cs="Courier New" w:hint="default"/>
+      </w:rPr>
+    </w:lvl>
+    <w:lvl w:ilvl="8" w:tplc="04090005" w:tentative="1">
+      <w:start w:val="1"/>
+      <w:numFmt w:val="bullet"/>
+      <w:lvlText w:val=""/>
+      <w:lvlJc w:val="left"/>
+      <w:pPr>
+        <w:ind w:left="6707" w:hanging="360"/>
+      </w:pPr>
+      <w:rPr>
+        <w:rFonts w:ascii="Wingdings" w:hAnsi="Wingdings" w:hint="default"/>
+      </w:rPr>
+    </w:lvl>
+  </w:abstractNum>
+  <w:abstractNum w:abstractNumId="3" w15:restartNumberingAfterBreak="0">
     <w:nsid w:val="7738779A"/>
     <w:multiLevelType w:val="multilevel"/>
     <w:tmpl w:val="77EC1FB2"/>
@@ -2015,19 +2710,25 @@
     </w:lvl>
   </w:abstractNum>
   <w:num w:numId="1">
-    <w:abstractNumId w:val="2"/>
+    <w:abstractNumId w:val="3"/>
   </w:num>
   <w:num w:numId="2">
     <w:abstractNumId w:val="0"/>
   </w:num>
   <w:num w:numId="3">
+    <w:abstractNumId w:val="2"/>
+  </w:num>
+  <w:num w:numId="4">
     <w:abstractNumId w:val="1"/>
   </w:num>
 </w:numbering>
 </file>
 
 <file path=word/people.xml><?xml version="1.0" encoding="utf-8"?>
-<w15:people xmlns:wpc="http://schemas.microsoft.com/office/word/2010/wordprocessingCanvas" xmlns:mc="http://schemas.openxmlformats.org/markup-compatibility/2006" xmlns:o="urn:schemas-microsoft-com:office:office" xmlns:r="http://schemas.openxmlformats.org/officeDocument/2006/relationships" xmlns:m="http://schemas.openxmlformats.org/officeDocument/2006/math" xmlns:v="urn:schemas-microsoft-com:vml" xmlns:wp14="http://schemas.microsoft.com/office/word/2010/wordprocessingDrawing" xmlns:wp="http://schemas.openxmlformats.org/drawingml/2006/wordprocessingDrawing" xmlns:w10="urn:schemas-microsoft-com:office:word" xmlns:w="http://schemas.openxmlformats.org/wordprocessingml/2006/main" xmlns:w14="http://schemas.microsoft.com/office/word/2010/wordml" xmlns:w15="http://schemas.microsoft.com/office/word/2012/wordml" xmlns:wpg="http://schemas.microsoft.com/office/word/2010/wordprocessingGroup" xmlns:wpi="http://schemas.microsoft.com/office/word/2010/wordprocessingInk" xmlns:wne="http://schemas.microsoft.com/office/word/2006/wordml" xmlns:wps="http://schemas.microsoft.com/office/word/2010/wordprocessingShape" mc:Ignorable="w14 w15 wp14">
+<w15:people xmlns:wpc="http://schemas.microsoft.com/office/word/2010/wordprocessingCanvas" xmlns:cx="http://schemas.microsoft.com/office/drawing/2014/chartex" xmlns:cx1="http://schemas.microsoft.com/office/drawing/2015/9/8/chartex" xmlns:cx2="http://schemas.microsoft.com/office/drawing/2015/10/21/chartex" xmlns:cx3="http://schemas.microsoft.com/office/drawing/2016/5/9/chartex" xmlns:cx4="http://schemas.microsoft.com/office/drawing/2016/5/10/chartex" xmlns:cx5="http://schemas.microsoft.com/office/drawing/2016/5/11/chartex" xmlns:cx6="http://schemas.microsoft.com/office/drawing/2016/5/12/chartex" xmlns:cx7="http://schemas.microsoft.com/office/drawing/2016/5/13/chartex" xmlns:cx8="http://schemas.microsoft.com/office/drawing/2016/5/14/chartex" xmlns:mc="http://schemas.openxmlformats.org/markup-compatibility/2006" xmlns:aink="http://schemas.microsoft.com/office/drawing/2016/ink" xmlns:am3d="http://schemas.microsoft.com/office/drawing/2017/model3d" xmlns:o="urn:schemas-microsoft-com:office:office" xmlns:r="http://schemas.openxmlformats.org/officeDocument/2006/relationships" xmlns:m="http://schemas.openxmlformats.org/officeDocument/2006/math" xmlns:v="urn:schemas-microsoft-com:vml" xmlns:wp14="http://schemas.microsoft.com/office/word/2010/wordprocessingDrawing" xmlns:wp="http://schemas.openxmlformats.org/drawingml/2006/wordprocessingDrawing" xmlns:w10="urn:schemas-microsoft-com:office:word" xmlns:w="http://schemas.openxmlformats.org/wordprocessingml/2006/main" xmlns:w14="http://schemas.microsoft.com/office/word/2010/wordml" xmlns:w15="http://schemas.microsoft.com/office/word/2012/wordml" xmlns:w16cid="http://schemas.microsoft.com/office/word/2016/wordml/cid" xmlns:w16se="http://schemas.microsoft.com/office/word/2015/wordml/symex" xmlns:wpg="http://schemas.microsoft.com/office/word/2010/wordprocessingGroup" xmlns:wpi="http://schemas.microsoft.com/office/word/2010/wordprocessingInk" xmlns:wne="http://schemas.microsoft.com/office/word/2006/wordml" xmlns:wps="http://schemas.microsoft.com/office/word/2010/wordprocessingShape" mc:Ignorable="w14 w15 w16se w16cid wp14">
+  <w15:person w15:author="Mr Tan">
+    <w15:presenceInfo w15:providerId="None" w15:userId="Mr Tan"/>
+  </w15:person>
   <w15:person w15:author="MaiLoc">
     <w15:presenceInfo w15:providerId="None" w15:userId="MaiLoc"/>
   </w15:person>
@@ -2035,7 +2736,7 @@
 </file>
 
 <file path=word/styles.xml><?xml version="1.0" encoding="utf-8"?>
-<w:styles xmlns:mc="http://schemas.openxmlformats.org/markup-compatibility/2006" xmlns:r="http://schemas.openxmlformats.org/officeDocument/2006/relationships" xmlns:w="http://schemas.openxmlformats.org/wordprocessingml/2006/main" xmlns:w14="http://schemas.microsoft.com/office/word/2010/wordml" xmlns:w15="http://schemas.microsoft.com/office/word/2012/wordml" mc:Ignorable="w14 w15">
+<w:styles xmlns:mc="http://schemas.openxmlformats.org/markup-compatibility/2006" xmlns:r="http://schemas.openxmlformats.org/officeDocument/2006/relationships" xmlns:w="http://schemas.openxmlformats.org/wordprocessingml/2006/main" xmlns:w14="http://schemas.microsoft.com/office/word/2010/wordml" xmlns:w15="http://schemas.microsoft.com/office/word/2012/wordml" xmlns:w16cid="http://schemas.microsoft.com/office/word/2016/wordml/cid" xmlns:w16se="http://schemas.microsoft.com/office/word/2015/wordml/symex" mc:Ignorable="w14 w15 w16se w16cid">
   <w:docDefaults>
     <w:rPrDefault>
       <w:rPr>
@@ -2051,7 +2752,7 @@
       </w:pPr>
     </w:pPrDefault>
   </w:docDefaults>
-  <w:latentStyles w:defLockedState="0" w:defUIPriority="99" w:defSemiHidden="0" w:defUnhideWhenUsed="0" w:defQFormat="0" w:count="371">
+  <w:latentStyles w:defLockedState="0" w:defUIPriority="99" w:defSemiHidden="0" w:defUnhideWhenUsed="0" w:defQFormat="0" w:count="376">
     <w:lsdException w:name="Normal" w:uiPriority="0" w:qFormat="1"/>
     <w:lsdException w:name="heading 1" w:uiPriority="9" w:qFormat="1"/>
     <w:lsdException w:name="heading 2" w:semiHidden="1" w:uiPriority="9" w:unhideWhenUsed="1" w:qFormat="1"/>
@@ -2423,6 +3124,11 @@
     <w:lsdException w:name="List Table 5 Dark Accent 6" w:uiPriority="50"/>
     <w:lsdException w:name="List Table 6 Colorful Accent 6" w:uiPriority="51"/>
     <w:lsdException w:name="List Table 7 Colorful Accent 6" w:uiPriority="52"/>
+    <w:lsdException w:name="Mention" w:semiHidden="1" w:unhideWhenUsed="1"/>
+    <w:lsdException w:name="Smart Hyperlink" w:semiHidden="1" w:unhideWhenUsed="1"/>
+    <w:lsdException w:name="Hashtag" w:semiHidden="1" w:unhideWhenUsed="1"/>
+    <w:lsdException w:name="Unresolved Mention" w:semiHidden="1" w:unhideWhenUsed="1"/>
+    <w:lsdException w:name="Smart Link" w:semiHidden="1" w:unhideWhenUsed="1"/>
   </w:latentStyles>
   <w:style w:type="paragraph" w:default="1" w:styleId="Normal">
     <w:name w:val="Normal"/>
@@ -2644,6 +3350,22 @@
       <w:ind w:left="720"/>
       <w:contextualSpacing/>
     </w:pPr>
+  </w:style>
+  <w:style w:type="paragraph" w:styleId="Revision">
+    <w:name w:val="Revision"/>
+    <w:hidden/>
+    <w:uiPriority w:val="99"/>
+    <w:semiHidden/>
+    <w:rsid w:val="00AD508F"/>
+    <w:pPr>
+      <w:spacing w:after="0" w:line="240" w:lineRule="auto"/>
+    </w:pPr>
+    <w:rPr>
+      <w:rFonts w:ascii="Times New Roman" w:eastAsia="Times New Roman" w:hAnsi="Times New Roman" w:cs="Times New Roman"/>
+      <w:sz w:val="20"/>
+      <w:szCs w:val="20"/>
+      <w:lang w:eastAsia="en-US"/>
+    </w:rPr>
   </w:style>
 </w:styles>
 </file>

</xml_diff>